<commit_message>
Subida las imagenes, hecho el código y memoria empezada.
</commit_message>
<xml_diff>
--- a/P2/Doc/plantilla-practica2-2020.docx
+++ b/P2/Doc/plantilla-practica2-2020.docx
@@ -35,6 +35,10 @@
         <w:rPr/>
         <w:t xml:space="preserve">Turno y pareja: </w:t>
       </w:r>
+      <w:r>
+        <w:rPr/>
+        <w:t>2461_06</w:t>
+      </w:r>
     </w:p>
     <w:p>
       <w:pPr>
@@ -49,19 +53,15 @@
     <w:p>
       <w:pPr>
         <w:pStyle w:val="Normal"/>
-        <w:rPr>
-          <w:highlight w:val="yellow"/>
-        </w:rPr>
+        <w:rPr/>
       </w:pPr>
       <w:r>
         <w:rPr/>
         <w:tab/>
       </w:r>
       <w:r>
-        <w:rPr>
-          <w:highlight w:val="yellow"/>
-        </w:rPr>
-        <w:t>Nombre Apellidos</w:t>
+        <w:rPr/>
+        <w:t>Pablo Díez del Pozo</w:t>
       </w:r>
     </w:p>
     <w:p>
@@ -74,10 +74,8 @@
         <w:tab/>
       </w:r>
       <w:r>
-        <w:rPr>
-          <w:highlight w:val="yellow"/>
-        </w:rPr>
-        <w:t>Nombre Apellidos</w:t>
+        <w:rPr/>
+        <w:t>Alejandro Alcalá Álvarez</w:t>
       </w:r>
     </w:p>
     <w:p>
@@ -88,6 +86,10 @@
       <w:r>
         <w:rPr/>
         <w:t xml:space="preserve">Fecha de entrega: </w:t>
+      </w:r>
+      <w:r>
+        <w:rPr/>
+        <w:t>18/03/2020</w:t>
       </w:r>
     </w:p>
     <w:sdt>
@@ -96,7 +98,6 @@
           <w:docPartGallery w:val="Table of Contents"/>
           <w:docPartUnique w:val="true"/>
         </w:docPartObj>
-        <w:id w:val="1509853339"/>
       </w:sdtPr>
       <w:sdtContent>
         <w:p>
@@ -113,6 +114,7 @@
           <w:pPr>
             <w:pStyle w:val="Sumario1"/>
             <w:tabs>
+              <w:tab w:val="clear" w:pos="708"/>
               <w:tab w:val="right" w:pos="8504" w:leader="dot"/>
             </w:tabs>
             <w:rPr/>
@@ -153,6 +155,7 @@
           <w:pPr>
             <w:pStyle w:val="Sumario1"/>
             <w:tabs>
+              <w:tab w:val="clear" w:pos="708"/>
               <w:tab w:val="right" w:pos="8504" w:leader="dot"/>
             </w:tabs>
             <w:rPr/>
@@ -174,6 +177,7 @@
           <w:pPr>
             <w:pStyle w:val="Sumario1"/>
             <w:tabs>
+              <w:tab w:val="clear" w:pos="708"/>
               <w:tab w:val="right" w:pos="8504" w:leader="dot"/>
             </w:tabs>
             <w:rPr/>
@@ -270,6 +274,16 @@
     </w:p>
     <w:p>
       <w:pPr>
+        <w:pStyle w:val="Normal"/>
+        <w:rPr/>
+      </w:pPr>
+      <w:r>
+        <w:rPr/>
+        <w:t>En esta práctica nos hemos introducido en las medidas de calidad que tienen las redes multimedia, para ello hemos tenido que conocer como funcionan los trenes de paquetes y de esos trenes de paquetes hemos valorado las perdidas, los retardos y el ancho de banda que hay en ellos. Los resultados obtenidos los hemos aplicado al despliegue de un servicio de VoIP.</w:t>
+      </w:r>
+    </w:p>
+    <w:p>
+      <w:pPr>
         <w:pStyle w:val="Ttulo1"/>
         <w:numPr>
           <w:ilvl w:val="0"/>
@@ -278,9 +292,9 @@
         <w:rPr/>
       </w:pPr>
       <w:bookmarkStart w:id="4" w:name="__RefHeading___Toc287_732697610"/>
-      <w:bookmarkStart w:id="5" w:name="_Toc4114291991"/>
+      <w:bookmarkStart w:id="5" w:name="_Toc411429201"/>
       <w:bookmarkStart w:id="6" w:name="_Toc411430701"/>
-      <w:bookmarkStart w:id="7" w:name="_Toc411429201"/>
+      <w:bookmarkStart w:id="7" w:name="_Toc4114291991"/>
       <w:bookmarkEnd w:id="4"/>
       <w:bookmarkEnd w:id="5"/>
       <w:bookmarkEnd w:id="6"/>
@@ -303,14 +317,14 @@
       <w:r>
         <w:rPr/>
       </w:r>
-      <w:bookmarkStart w:id="8" w:name="_Ref348344865"/>
-      <w:bookmarkStart w:id="9" w:name="_Toc410375182"/>
-      <w:bookmarkStart w:id="10" w:name="_Toc411429202"/>
-      <w:bookmarkStart w:id="11" w:name="_Toc411430702"/>
-      <w:bookmarkStart w:id="12" w:name="_Ref348344865"/>
-      <w:bookmarkStart w:id="13" w:name="_Toc410375182"/>
-      <w:bookmarkStart w:id="14" w:name="_Toc411429202"/>
-      <w:bookmarkStart w:id="15" w:name="_Toc411430702"/>
+      <w:bookmarkStart w:id="8" w:name="_Toc411430702"/>
+      <w:bookmarkStart w:id="9" w:name="_Toc411429202"/>
+      <w:bookmarkStart w:id="10" w:name="_Toc410375182"/>
+      <w:bookmarkStart w:id="11" w:name="_Ref348344865"/>
+      <w:bookmarkStart w:id="12" w:name="_Toc411430702"/>
+      <w:bookmarkStart w:id="13" w:name="_Toc411429202"/>
+      <w:bookmarkStart w:id="14" w:name="_Toc410375182"/>
+      <w:bookmarkStart w:id="15" w:name="_Ref348344865"/>
       <w:bookmarkEnd w:id="12"/>
       <w:bookmarkEnd w:id="13"/>
       <w:bookmarkEnd w:id="14"/>
@@ -413,6 +427,7 @@
             </w:pPr>
             <w:r>
               <w:rPr/>
+              <w:t xml:space="preserve">El valor de la marca tiempo que se envía en la cabecera del paquete es el tiempo de envio al servidor que esta truncado para que se pueda introducir en el campo timestamp de RTP. </w:t>
             </w:r>
           </w:p>
           <w:p>
@@ -454,14 +469,82 @@
             <w:pPr>
               <w:pStyle w:val="Normal"/>
               <w:spacing w:lineRule="auto" w:line="240" w:before="0" w:after="0"/>
-              <w:rPr>
-                <w:highlight w:val="yellow"/>
-              </w:rPr>
-            </w:pPr>
-            <w:r>
-              <w:rPr>
-                <w:highlight w:val="yellow"/>
-              </w:rPr>
+              <w:rPr/>
+            </w:pPr>
+            <w:r>
+              <w:rPr/>
+              <w:t>La marca de tiempo se construye de la siguiente manera:</w:t>
+            </w:r>
+          </w:p>
+          <w:p>
+            <w:pPr>
+              <w:pStyle w:val="Normal"/>
+              <w:spacing w:lineRule="auto" w:line="240" w:before="0" w:after="0"/>
+              <w:rPr>
+                <w:highlight w:val="yellow"/>
+              </w:rPr>
+            </w:pPr>
+            <w:r>
+              <w:rPr>
+                <w:highlight w:val="yellow"/>
+              </w:rPr>
+              <w:drawing>
+                <wp:anchor behindDoc="0" distT="0" distB="0" distL="0" distR="0" simplePos="0" locked="0" layoutInCell="1" allowOverlap="1" relativeHeight="2">
+                  <wp:simplePos x="0" y="0"/>
+                  <wp:positionH relativeFrom="column">
+                    <wp:posOffset>1270</wp:posOffset>
+                  </wp:positionH>
+                  <wp:positionV relativeFrom="paragraph">
+                    <wp:posOffset>85725</wp:posOffset>
+                  </wp:positionV>
+                  <wp:extent cx="5172710" cy="965835"/>
+                  <wp:effectExtent l="0" t="0" r="0" b="0"/>
+                  <wp:wrapSquare wrapText="largest"/>
+                  <wp:docPr id="1" name="Imagen1" descr=""/>
+                  <wp:cNvGraphicFramePr>
+                    <a:graphicFrameLocks xmlns:a="http://schemas.openxmlformats.org/drawingml/2006/main" noChangeAspect="1"/>
+                  </wp:cNvGraphicFramePr>
+                  <a:graphic xmlns:a="http://schemas.openxmlformats.org/drawingml/2006/main">
+                    <a:graphicData uri="http://schemas.openxmlformats.org/drawingml/2006/picture">
+                      <pic:pic xmlns:pic="http://schemas.openxmlformats.org/drawingml/2006/picture">
+                        <pic:nvPicPr>
+                          <pic:cNvPr id="1" name="Imagen1" descr=""/>
+                          <pic:cNvPicPr>
+                            <a:picLocks noChangeAspect="1" noChangeArrowheads="1"/>
+                          </pic:cNvPicPr>
+                        </pic:nvPicPr>
+                        <pic:blipFill>
+                          <a:blip r:embed="rId2"/>
+                          <a:srcRect l="5813" t="77377" r="10024" b="4617"/>
+                          <a:stretch>
+                            <a:fillRect/>
+                          </a:stretch>
+                        </pic:blipFill>
+                        <pic:spPr bwMode="auto">
+                          <a:xfrm>
+                            <a:off x="0" y="0"/>
+                            <a:ext cx="5172710" cy="965835"/>
+                          </a:xfrm>
+                          <a:prstGeom prst="rect">
+                            <a:avLst/>
+                          </a:prstGeom>
+                        </pic:spPr>
+                      </pic:pic>
+                    </a:graphicData>
+                  </a:graphic>
+                </wp:anchor>
+              </w:drawing>
+            </w:r>
+          </w:p>
+          <w:p>
+            <w:pPr>
+              <w:pStyle w:val="Normal"/>
+              <w:spacing w:lineRule="auto" w:line="240" w:before="0" w:after="0"/>
+              <w:rPr/>
+            </w:pPr>
+            <w:r>
+              <w:rPr/>
+              <w:t>Pero este tiempo lo tenemos que truncar porque el resultado que nos devuelve el método sobrepasa los 32 bits y por eso lo tenemos que truncar a decenas de microsegundos para que se pueda introducir en el campo timestamp de RTP.</w:t>
             </w:r>
           </w:p>
           <w:p>
@@ -507,14 +590,11 @@
             <w:pPr>
               <w:pStyle w:val="Normal"/>
               <w:spacing w:lineRule="auto" w:line="240" w:before="0" w:after="0"/>
-              <w:rPr>
-                <w:highlight w:val="yellow"/>
-              </w:rPr>
-            </w:pPr>
-            <w:r>
-              <w:rPr>
-                <w:highlight w:val="yellow"/>
-              </w:rPr>
+              <w:rPr/>
+            </w:pPr>
+            <w:r>
+              <w:rPr/>
+              <w:t>La relación que hay es que el método time de la librería time devuelve los segundos transcurridos de enero de 1970 hasta que se haya enviado el paquete al servidor.</w:t>
             </w:r>
           </w:p>
           <w:p>
@@ -643,17 +723,813 @@
               <w:rPr/>
             </w:pPr>
             <w:r>
-              <w:rPr/>
-            </w:r>
-          </w:p>
-          <w:p>
-            <w:pPr>
-              <w:pStyle w:val="Normal"/>
-              <w:spacing w:lineRule="auto" w:line="240" w:before="0" w:after="0"/>
-              <w:rPr/>
-            </w:pPr>
-            <w:r>
-              <w:rPr/>
+              <w:rPr>
+                <w:highlight w:val="yellow"/>
+              </w:rPr>
+              <w:t>Después de recibir todos los paquetes que nos ha enviado el cliente ya podemos calcular las siguientes medidas de ancho de banda, retardos y porcentaje de perdidas. Primero, al recibir los paquetes creamos una lista con dos elementos:</w:t>
+            </w:r>
+          </w:p>
+          <w:p>
+            <w:pPr>
+              <w:pStyle w:val="Normal"/>
+              <w:spacing w:lineRule="auto" w:line="240" w:before="0" w:after="0"/>
+              <w:rPr/>
+            </w:pPr>
+            <w:r>
+              <w:rPr/>
+              <w:t xml:space="preserve">- </w:t>
+            </w:r>
+            <w:r>
+              <w:rPr/>
+              <w:t>El primer elemento es el paquete que hemos recibido.</w:t>
+            </w:r>
+          </w:p>
+          <w:p>
+            <w:pPr>
+              <w:pStyle w:val="Normal"/>
+              <w:spacing w:lineRule="auto" w:line="240" w:before="0" w:after="0"/>
+              <w:rPr/>
+            </w:pPr>
+            <w:r>
+              <w:rPr/>
+              <w:t xml:space="preserve">- </w:t>
+            </w:r>
+            <w:r>
+              <w:rPr/>
+              <w:t>El segundo elemento es la marca de tiempo en la que ha llegado el servidor.</w:t>
+            </w:r>
+          </w:p>
+          <w:p>
+            <w:pPr>
+              <w:pStyle w:val="Normal"/>
+              <w:spacing w:lineRule="auto" w:line="240" w:before="0" w:after="0"/>
+              <w:rPr/>
+            </w:pPr>
+            <w:r>
+              <w:rPr/>
+              <w:t>Después hemos recorrido recorrido la lista resultante que nos ha salido al recibir los paquetes. Primero, hemos calculado los retardos obtenidos con el campo timestamp de la cabecera RTP, donde debemos quitar el truncado que hemos hecho para poder obtener los segundos de retardo. Todos estos retardos los hemos ido almacenando para luego poder calcular la media de los retardos, el retardo mínimo, máximo y el jitter de los paquetes recibidos.</w:t>
+            </w:r>
+          </w:p>
+          <w:p>
+            <w:pPr>
+              <w:pStyle w:val="Normal"/>
+              <w:spacing w:lineRule="auto" w:line="240" w:before="0" w:after="0"/>
+              <w:rPr/>
+            </w:pPr>
+            <w:r>
+              <w:rPr/>
+              <w:drawing>
+                <wp:anchor behindDoc="0" distT="0" distB="0" distL="0" distR="0" simplePos="0" locked="0" layoutInCell="1" allowOverlap="1" relativeHeight="3">
+                  <wp:simplePos x="0" y="0"/>
+                  <wp:positionH relativeFrom="column">
+                    <wp:posOffset>106045</wp:posOffset>
+                  </wp:positionH>
+                  <wp:positionV relativeFrom="paragraph">
+                    <wp:posOffset>50800</wp:posOffset>
+                  </wp:positionV>
+                  <wp:extent cx="4955540" cy="400685"/>
+                  <wp:effectExtent l="0" t="0" r="0" b="0"/>
+                  <wp:wrapSquare wrapText="largest"/>
+                  <wp:docPr id="2" name="Imagen2" descr=""/>
+                  <wp:cNvGraphicFramePr>
+                    <a:graphicFrameLocks xmlns:a="http://schemas.openxmlformats.org/drawingml/2006/main" noChangeAspect="1"/>
+                  </wp:cNvGraphicFramePr>
+                  <a:graphic xmlns:a="http://schemas.openxmlformats.org/drawingml/2006/main">
+                    <a:graphicData uri="http://schemas.openxmlformats.org/drawingml/2006/picture">
+                      <pic:pic xmlns:pic="http://schemas.openxmlformats.org/drawingml/2006/picture">
+                        <pic:nvPicPr>
+                          <pic:cNvPr id="2" name="Imagen2" descr=""/>
+                          <pic:cNvPicPr>
+                            <a:picLocks noChangeAspect="1" noChangeArrowheads="1"/>
+                          </pic:cNvPicPr>
+                        </pic:nvPicPr>
+                        <pic:blipFill>
+                          <a:blip r:embed="rId3"/>
+                          <a:srcRect l="10703" t="42147" r="12921" b="50116"/>
+                          <a:stretch>
+                            <a:fillRect/>
+                          </a:stretch>
+                        </pic:blipFill>
+                        <pic:spPr bwMode="auto">
+                          <a:xfrm>
+                            <a:off x="0" y="0"/>
+                            <a:ext cx="4955540" cy="400685"/>
+                          </a:xfrm>
+                          <a:prstGeom prst="rect">
+                            <a:avLst/>
+                          </a:prstGeom>
+                        </pic:spPr>
+                      </pic:pic>
+                    </a:graphicData>
+                  </a:graphic>
+                </wp:anchor>
+              </w:drawing>
+            </w:r>
+          </w:p>
+          <w:p>
+            <w:pPr>
+              <w:pStyle w:val="Normal"/>
+              <w:spacing w:lineRule="auto" w:line="240" w:before="0" w:after="0"/>
+              <w:rPr/>
+            </w:pPr>
+            <w:r>
+              <w:rPr/>
+            </w:r>
+          </w:p>
+          <w:p>
+            <w:pPr>
+              <w:pStyle w:val="Normal"/>
+              <w:spacing w:lineRule="auto" w:line="240" w:before="0" w:after="0"/>
+              <w:rPr/>
+            </w:pPr>
+            <w:r>
+              <w:rPr/>
+            </w:r>
+          </w:p>
+          <w:p>
+            <w:pPr>
+              <w:pStyle w:val="Normal"/>
+              <w:spacing w:lineRule="auto" w:line="240" w:before="0" w:after="0"/>
+              <w:rPr/>
+            </w:pPr>
+            <w:r>
+              <w:rPr/>
+              <w:t>A continuación, mostraremos los cálculos pertinentes para calcular las medidas que hemos comentado con anterioridad:</w:t>
+            </w:r>
+          </w:p>
+          <w:p>
+            <w:pPr>
+              <w:pStyle w:val="Normal"/>
+              <w:spacing w:lineRule="auto" w:line="240" w:before="0" w:after="0"/>
+              <w:rPr/>
+            </w:pPr>
+            <w:r>
+              <w:rPr/>
+              <w:drawing>
+                <wp:anchor behindDoc="0" distT="0" distB="0" distL="0" distR="0" simplePos="0" locked="0" layoutInCell="1" allowOverlap="1" relativeHeight="4">
+                  <wp:simplePos x="0" y="0"/>
+                  <wp:positionH relativeFrom="column">
+                    <wp:posOffset>144145</wp:posOffset>
+                  </wp:positionH>
+                  <wp:positionV relativeFrom="paragraph">
+                    <wp:posOffset>63500</wp:posOffset>
+                  </wp:positionV>
+                  <wp:extent cx="4845685" cy="2267585"/>
+                  <wp:effectExtent l="0" t="0" r="0" b="0"/>
+                  <wp:wrapSquare wrapText="largest"/>
+                  <wp:docPr id="3" name="Imagen3" descr=""/>
+                  <wp:cNvGraphicFramePr>
+                    <a:graphicFrameLocks xmlns:a="http://schemas.openxmlformats.org/drawingml/2006/main" noChangeAspect="1"/>
+                  </wp:cNvGraphicFramePr>
+                  <a:graphic xmlns:a="http://schemas.openxmlformats.org/drawingml/2006/main">
+                    <a:graphicData uri="http://schemas.openxmlformats.org/drawingml/2006/picture">
+                      <pic:pic xmlns:pic="http://schemas.openxmlformats.org/drawingml/2006/picture">
+                        <pic:nvPicPr>
+                          <pic:cNvPr id="3" name="Imagen3" descr=""/>
+                          <pic:cNvPicPr>
+                            <a:picLocks noChangeAspect="1" noChangeArrowheads="1"/>
+                          </pic:cNvPicPr>
+                        </pic:nvPicPr>
+                        <pic:blipFill>
+                          <a:blip r:embed="rId4"/>
+                          <a:srcRect l="7990" t="61466" r="38261" b="7090"/>
+                          <a:stretch>
+                            <a:fillRect/>
+                          </a:stretch>
+                        </pic:blipFill>
+                        <pic:spPr bwMode="auto">
+                          <a:xfrm>
+                            <a:off x="0" y="0"/>
+                            <a:ext cx="4845685" cy="2267585"/>
+                          </a:xfrm>
+                          <a:prstGeom prst="rect">
+                            <a:avLst/>
+                          </a:prstGeom>
+                        </pic:spPr>
+                      </pic:pic>
+                    </a:graphicData>
+                  </a:graphic>
+                </wp:anchor>
+              </w:drawing>
+            </w:r>
+          </w:p>
+          <w:p>
+            <w:pPr>
+              <w:pStyle w:val="Normal"/>
+              <w:spacing w:lineRule="auto" w:line="240" w:before="0" w:after="0"/>
+              <w:rPr/>
+            </w:pPr>
+            <w:r>
+              <w:rPr/>
+            </w:r>
+          </w:p>
+          <w:p>
+            <w:pPr>
+              <w:pStyle w:val="Normal"/>
+              <w:spacing w:lineRule="auto" w:line="240" w:before="0" w:after="0"/>
+              <w:rPr/>
+            </w:pPr>
+            <w:r>
+              <w:rPr/>
+            </w:r>
+          </w:p>
+          <w:p>
+            <w:pPr>
+              <w:pStyle w:val="Normal"/>
+              <w:spacing w:lineRule="auto" w:line="240" w:before="0" w:after="0"/>
+              <w:rPr/>
+            </w:pPr>
+            <w:r>
+              <w:rPr/>
+            </w:r>
+          </w:p>
+          <w:p>
+            <w:pPr>
+              <w:pStyle w:val="Normal"/>
+              <w:spacing w:lineRule="auto" w:line="240" w:before="0" w:after="0"/>
+              <w:rPr/>
+            </w:pPr>
+            <w:r>
+              <w:rPr/>
+            </w:r>
+          </w:p>
+          <w:p>
+            <w:pPr>
+              <w:pStyle w:val="Normal"/>
+              <w:spacing w:lineRule="auto" w:line="240" w:before="0" w:after="0"/>
+              <w:rPr/>
+            </w:pPr>
+            <w:r>
+              <w:rPr/>
+            </w:r>
+          </w:p>
+          <w:p>
+            <w:pPr>
+              <w:pStyle w:val="Normal"/>
+              <w:spacing w:lineRule="auto" w:line="240" w:before="0" w:after="0"/>
+              <w:rPr/>
+            </w:pPr>
+            <w:r>
+              <w:rPr/>
+            </w:r>
+          </w:p>
+          <w:p>
+            <w:pPr>
+              <w:pStyle w:val="Normal"/>
+              <w:spacing w:lineRule="auto" w:line="240" w:before="0" w:after="0"/>
+              <w:rPr/>
+            </w:pPr>
+            <w:r>
+              <w:rPr/>
+            </w:r>
+          </w:p>
+          <w:p>
+            <w:pPr>
+              <w:pStyle w:val="Normal"/>
+              <w:spacing w:lineRule="auto" w:line="240" w:before="0" w:after="0"/>
+              <w:rPr/>
+            </w:pPr>
+            <w:r>
+              <w:rPr/>
+            </w:r>
+          </w:p>
+          <w:p>
+            <w:pPr>
+              <w:pStyle w:val="Normal"/>
+              <w:spacing w:lineRule="auto" w:line="240" w:before="0" w:after="0"/>
+              <w:rPr/>
+            </w:pPr>
+            <w:r>
+              <w:rPr/>
+            </w:r>
+          </w:p>
+          <w:p>
+            <w:pPr>
+              <w:pStyle w:val="Normal"/>
+              <w:spacing w:lineRule="auto" w:line="240" w:before="0" w:after="0"/>
+              <w:rPr/>
+            </w:pPr>
+            <w:r>
+              <w:rPr/>
+            </w:r>
+          </w:p>
+          <w:p>
+            <w:pPr>
+              <w:pStyle w:val="Normal"/>
+              <w:spacing w:lineRule="auto" w:line="240" w:before="0" w:after="0"/>
+              <w:rPr/>
+            </w:pPr>
+            <w:r>
+              <w:rPr/>
+            </w:r>
+          </w:p>
+          <w:p>
+            <w:pPr>
+              <w:pStyle w:val="Normal"/>
+              <w:spacing w:lineRule="auto" w:line="240" w:before="0" w:after="0"/>
+              <w:rPr/>
+            </w:pPr>
+            <w:r>
+              <w:rPr/>
+            </w:r>
+          </w:p>
+          <w:p>
+            <w:pPr>
+              <w:pStyle w:val="Normal"/>
+              <w:spacing w:lineRule="auto" w:line="240" w:before="0" w:after="0"/>
+              <w:rPr/>
+            </w:pPr>
+            <w:r>
+              <w:rPr/>
+            </w:r>
+          </w:p>
+          <w:p>
+            <w:pPr>
+              <w:pStyle w:val="Normal"/>
+              <w:spacing w:lineRule="auto" w:line="240" w:before="0" w:after="0"/>
+              <w:rPr/>
+            </w:pPr>
+            <w:r>
+              <w:rPr/>
+            </w:r>
+          </w:p>
+          <w:p>
+            <w:pPr>
+              <w:pStyle w:val="Normal"/>
+              <w:spacing w:lineRule="auto" w:line="240" w:before="0" w:after="0"/>
+              <w:rPr/>
+            </w:pPr>
+            <w:r>
+              <w:rPr/>
+              <w:t>En segundo lugar, hemos obtenido los anchos de bandas instantáneos con el valor del tiempo que hemos guardado en la lista que hemos creado al recibir los paquetes. Todos estos anchos de bandas los hemos guardado para poder obtener el máximo y el mínimo de todos ellos. Después, hemos calculado el ancho de banda medio donde lo hemos calculado con la siguiente fórmula:</w:t>
+            </w:r>
+          </w:p>
+          <w:p>
+            <w:pPr>
+              <w:pStyle w:val="Normal"/>
+              <w:spacing w:lineRule="auto" w:line="240" w:before="0" w:after="0"/>
+              <w:jc w:val="center"/>
+              <w:rPr/>
+            </w:pPr>
+            <w:r>
+              <w:rPr/>
+            </w:r>
+            <m:oMath xmlns:m="http://schemas.openxmlformats.org/officeDocument/2006/math">
+              <m:f>
+                <m:num>
+                  <m:d>
+                    <m:dPr>
+                      <m:begChr m:val="("/>
+                      <m:endChr m:val=")"/>
+                    </m:dPr>
+                    <m:e>
+                      <m:d>
+                        <m:dPr>
+                          <m:begChr m:val="("/>
+                          <m:endChr m:val=")"/>
+                        </m:dPr>
+                        <m:e>
+                          <m:r>
+                            <w:rPr>
+                              <w:rFonts w:ascii="Cambria Math" w:hAnsi="Cambria Math"/>
+                            </w:rPr>
+                            <m:t xml:space="preserve">nºpaquetes</m:t>
+                          </m:r>
+                          <m:r>
+                            <w:rPr>
+                              <w:rFonts w:ascii="Cambria Math" w:hAnsi="Cambria Math"/>
+                            </w:rPr>
+                            <m:t xml:space="preserve">−</m:t>
+                          </m:r>
+                          <m:r>
+                            <w:rPr>
+                              <w:rFonts w:ascii="Cambria Math" w:hAnsi="Cambria Math"/>
+                            </w:rPr>
+                            <m:t xml:space="preserve">1</m:t>
+                          </m:r>
+                        </m:e>
+                      </m:d>
+                      <m:r>
+                        <w:rPr>
+                          <w:rFonts w:ascii="Cambria Math" w:hAnsi="Cambria Math"/>
+                        </w:rPr>
+                        <m:t xml:space="preserve">∗</m:t>
+                      </m:r>
+                      <m:sSub>
+                        <m:e>
+                          <m:r>
+                            <w:rPr>
+                              <w:rFonts w:ascii="Cambria Math" w:hAnsi="Cambria Math"/>
+                            </w:rPr>
+                            <m:t xml:space="preserve">longitud</m:t>
+                          </m:r>
+                        </m:e>
+                        <m:sub>
+                          <m:r>
+                            <w:rPr>
+                              <w:rFonts w:ascii="Cambria Math" w:hAnsi="Cambria Math"/>
+                            </w:rPr>
+                            <m:t xml:space="preserve">paquete</m:t>
+                          </m:r>
+                        </m:sub>
+                      </m:sSub>
+                    </m:e>
+                  </m:d>
+                </m:num>
+                <m:den>
+                  <m:d>
+                    <m:dPr>
+                      <m:begChr m:val="("/>
+                      <m:endChr m:val=")"/>
+                    </m:dPr>
+                    <m:e>
+                      <m:sSub>
+                        <m:e>
+                          <m:r>
+                            <w:rPr>
+                              <w:rFonts w:ascii="Cambria Math" w:hAnsi="Cambria Math"/>
+                            </w:rPr>
+                            <m:t xml:space="preserve">tiempoRec</m:t>
+                          </m:r>
+                        </m:e>
+                        <m:sub>
+                          <m:r>
+                            <w:rPr>
+                              <w:rFonts w:ascii="Cambria Math" w:hAnsi="Cambria Math"/>
+                            </w:rPr>
+                            <m:t xml:space="preserve">N</m:t>
+                          </m:r>
+                        </m:sub>
+                      </m:sSub>
+                      <m:r>
+                        <w:rPr>
+                          <w:rFonts w:ascii="Cambria Math" w:hAnsi="Cambria Math"/>
+                        </w:rPr>
+                        <m:t xml:space="preserve">−</m:t>
+                      </m:r>
+                      <m:sSub>
+                        <m:e>
+                          <m:r>
+                            <w:rPr>
+                              <w:rFonts w:ascii="Cambria Math" w:hAnsi="Cambria Math"/>
+                            </w:rPr>
+                            <m:t xml:space="preserve">tiempoRec</m:t>
+                          </m:r>
+                        </m:e>
+                        <m:sub>
+                          <m:r>
+                            <w:rPr>
+                              <w:rFonts w:ascii="Cambria Math" w:hAnsi="Cambria Math"/>
+                            </w:rPr>
+                            <m:t xml:space="preserve">1</m:t>
+                          </m:r>
+                        </m:sub>
+                      </m:sSub>
+                    </m:e>
+                  </m:d>
+                </m:den>
+              </m:f>
+            </m:oMath>
+          </w:p>
+          <w:p>
+            <w:pPr>
+              <w:pStyle w:val="Normal"/>
+              <w:spacing w:lineRule="auto" w:line="240" w:before="0" w:after="0"/>
+              <w:jc w:val="center"/>
+              <w:rPr/>
+            </w:pPr>
+            <w:r>
+              <w:rPr/>
+            </w:r>
+          </w:p>
+          <w:p>
+            <w:pPr>
+              <w:pStyle w:val="Normal"/>
+              <w:spacing w:lineRule="auto" w:line="240" w:before="0" w:after="0"/>
+              <w:jc w:val="center"/>
+              <w:rPr/>
+            </w:pPr>
+            <w:r>
+              <w:rPr/>
+            </w:r>
+          </w:p>
+          <w:p>
+            <w:pPr>
+              <w:pStyle w:val="Normal"/>
+              <w:spacing w:lineRule="auto" w:line="240" w:before="0" w:after="0"/>
+              <w:jc w:val="both"/>
+              <w:rPr/>
+            </w:pPr>
+            <w:r>
+              <w:rPr/>
+              <w:t>A continuación, vamos a mostrar como hemos calculado el ancho de banda instantáneo:</w:t>
+            </w:r>
+          </w:p>
+          <w:p>
+            <w:pPr>
+              <w:pStyle w:val="Normal"/>
+              <w:spacing w:lineRule="auto" w:line="240" w:before="0" w:after="0"/>
+              <w:jc w:val="both"/>
+              <w:rPr/>
+            </w:pPr>
+            <w:r>
+              <w:rPr/>
+              <w:drawing>
+                <wp:anchor behindDoc="0" distT="0" distB="0" distL="0" distR="0" simplePos="0" locked="0" layoutInCell="1" allowOverlap="1" relativeHeight="8">
+                  <wp:simplePos x="0" y="0"/>
+                  <wp:positionH relativeFrom="column">
+                    <wp:posOffset>39370</wp:posOffset>
+                  </wp:positionH>
+                  <wp:positionV relativeFrom="paragraph">
+                    <wp:posOffset>120015</wp:posOffset>
+                  </wp:positionV>
+                  <wp:extent cx="5004435" cy="1019810"/>
+                  <wp:effectExtent l="0" t="0" r="0" b="0"/>
+                  <wp:wrapSquare wrapText="largest"/>
+                  <wp:docPr id="4" name="Imagen4" descr=""/>
+                  <wp:cNvGraphicFramePr>
+                    <a:graphicFrameLocks xmlns:a="http://schemas.openxmlformats.org/drawingml/2006/main" noChangeAspect="1"/>
+                  </wp:cNvGraphicFramePr>
+                  <a:graphic xmlns:a="http://schemas.openxmlformats.org/drawingml/2006/main">
+                    <a:graphicData uri="http://schemas.openxmlformats.org/drawingml/2006/picture">
+                      <pic:pic xmlns:pic="http://schemas.openxmlformats.org/drawingml/2006/picture">
+                        <pic:nvPicPr>
+                          <pic:cNvPr id="4" name="Imagen4" descr=""/>
+                          <pic:cNvPicPr>
+                            <a:picLocks noChangeAspect="1" noChangeArrowheads="1"/>
+                          </pic:cNvPicPr>
+                        </pic:nvPicPr>
+                        <pic:blipFill>
+                          <a:blip r:embed="rId5"/>
+                          <a:srcRect l="8707" t="38146" r="21974" b="44188"/>
+                          <a:stretch>
+                            <a:fillRect/>
+                          </a:stretch>
+                        </pic:blipFill>
+                        <pic:spPr bwMode="auto">
+                          <a:xfrm>
+                            <a:off x="0" y="0"/>
+                            <a:ext cx="5004435" cy="1019810"/>
+                          </a:xfrm>
+                          <a:prstGeom prst="rect">
+                            <a:avLst/>
+                          </a:prstGeom>
+                        </pic:spPr>
+                      </pic:pic>
+                    </a:graphicData>
+                  </a:graphic>
+                </wp:anchor>
+              </w:drawing>
+            </w:r>
+          </w:p>
+          <w:p>
+            <w:pPr>
+              <w:pStyle w:val="Normal"/>
+              <w:spacing w:lineRule="auto" w:line="240" w:before="0" w:after="0"/>
+              <w:jc w:val="both"/>
+              <w:rPr/>
+            </w:pPr>
+            <w:r>
+              <w:rPr/>
+            </w:r>
+          </w:p>
+          <w:p>
+            <w:pPr>
+              <w:pStyle w:val="Normal"/>
+              <w:spacing w:lineRule="auto" w:line="240" w:before="0" w:after="0"/>
+              <w:jc w:val="both"/>
+              <w:rPr/>
+            </w:pPr>
+            <w:r>
+              <w:rPr/>
+            </w:r>
+          </w:p>
+          <w:p>
+            <w:pPr>
+              <w:pStyle w:val="Normal"/>
+              <w:spacing w:lineRule="auto" w:line="240" w:before="0" w:after="0"/>
+              <w:jc w:val="both"/>
+              <w:rPr/>
+            </w:pPr>
+            <w:r>
+              <w:rPr/>
+            </w:r>
+          </w:p>
+          <w:p>
+            <w:pPr>
+              <w:pStyle w:val="Normal"/>
+              <w:spacing w:lineRule="auto" w:line="240" w:before="0" w:after="0"/>
+              <w:rPr/>
+            </w:pPr>
+            <w:r>
+              <w:rPr/>
+            </w:r>
+          </w:p>
+          <w:p>
+            <w:pPr>
+              <w:pStyle w:val="Normal"/>
+              <w:spacing w:lineRule="auto" w:line="240" w:before="0" w:after="0"/>
+              <w:rPr/>
+            </w:pPr>
+            <w:r>
+              <w:rPr/>
+            </w:r>
+          </w:p>
+          <w:p>
+            <w:pPr>
+              <w:pStyle w:val="Normal"/>
+              <w:spacing w:lineRule="auto" w:line="240" w:before="0" w:after="0"/>
+              <w:rPr/>
+            </w:pPr>
+            <w:r>
+              <w:rPr/>
+            </w:r>
+          </w:p>
+          <w:p>
+            <w:pPr>
+              <w:pStyle w:val="Normal"/>
+              <w:spacing w:lineRule="auto" w:line="240" w:before="0" w:after="0"/>
+              <w:rPr/>
+            </w:pPr>
+            <w:r>
+              <w:rPr/>
+              <w:t>No podemos calcular el ancho de banda del primer paquete recibido debido a que no tiene ancho de banda medible, por lo tanto, empezamos a calcular el ancho de banda desde el segundo paquete debido a que podemos obtener el tiempo del paquete que recibimos y también tenemos el tiempo de recepción del paquete anterior.</w:t>
+            </w:r>
+          </w:p>
+          <w:p>
+            <w:pPr>
+              <w:pStyle w:val="Normal"/>
+              <w:spacing w:lineRule="auto" w:line="240" w:before="0" w:after="0"/>
+              <w:rPr/>
+            </w:pPr>
+            <w:r>
+              <w:rPr/>
+            </w:r>
+          </w:p>
+          <w:p>
+            <w:pPr>
+              <w:pStyle w:val="Normal"/>
+              <w:spacing w:lineRule="auto" w:line="240" w:before="0" w:after="0"/>
+              <w:rPr/>
+            </w:pPr>
+            <w:r>
+              <w:rPr/>
+              <w:t>Ahora mostraremos como hemos calculado el ancho de banda medio, el máximo y el mínimo:</w:t>
+            </w:r>
+          </w:p>
+          <w:p>
+            <w:pPr>
+              <w:pStyle w:val="Normal"/>
+              <w:spacing w:lineRule="auto" w:line="240" w:before="0" w:after="0"/>
+              <w:rPr/>
+            </w:pPr>
+            <w:r>
+              <w:rPr/>
+              <w:drawing>
+                <wp:anchor behindDoc="0" distT="0" distB="0" distL="0" distR="0" simplePos="0" locked="0" layoutInCell="1" allowOverlap="1" relativeHeight="7">
+                  <wp:simplePos x="0" y="0"/>
+                  <wp:positionH relativeFrom="column">
+                    <wp:posOffset>10795</wp:posOffset>
+                  </wp:positionH>
+                  <wp:positionV relativeFrom="paragraph">
+                    <wp:posOffset>52705</wp:posOffset>
+                  </wp:positionV>
+                  <wp:extent cx="5200015" cy="1296035"/>
+                  <wp:effectExtent l="0" t="0" r="0" b="0"/>
+                  <wp:wrapSquare wrapText="largest"/>
+                  <wp:docPr id="5" name="Imagen5" descr=""/>
+                  <wp:cNvGraphicFramePr>
+                    <a:graphicFrameLocks xmlns:a="http://schemas.openxmlformats.org/drawingml/2006/main" noChangeAspect="1"/>
+                  </wp:cNvGraphicFramePr>
+                  <a:graphic xmlns:a="http://schemas.openxmlformats.org/drawingml/2006/main">
+                    <a:graphicData uri="http://schemas.openxmlformats.org/drawingml/2006/picture">
+                      <pic:pic xmlns:pic="http://schemas.openxmlformats.org/drawingml/2006/picture">
+                        <pic:nvPicPr>
+                          <pic:cNvPr id="5" name="Imagen5" descr=""/>
+                          <pic:cNvPicPr>
+                            <a:picLocks noChangeAspect="1" noChangeArrowheads="1"/>
+                          </pic:cNvPicPr>
+                        </pic:nvPicPr>
+                        <pic:blipFill>
+                          <a:blip r:embed="rId6"/>
+                          <a:srcRect l="9253" t="71158" r="26128" b="8703"/>
+                          <a:stretch>
+                            <a:fillRect/>
+                          </a:stretch>
+                        </pic:blipFill>
+                        <pic:spPr bwMode="auto">
+                          <a:xfrm>
+                            <a:off x="0" y="0"/>
+                            <a:ext cx="5200015" cy="1296035"/>
+                          </a:xfrm>
+                          <a:prstGeom prst="rect">
+                            <a:avLst/>
+                          </a:prstGeom>
+                        </pic:spPr>
+                      </pic:pic>
+                    </a:graphicData>
+                  </a:graphic>
+                </wp:anchor>
+              </w:drawing>
+            </w:r>
+          </w:p>
+          <w:p>
+            <w:pPr>
+              <w:pStyle w:val="Normal"/>
+              <w:spacing w:lineRule="auto" w:line="240" w:before="0" w:after="0"/>
+              <w:rPr/>
+            </w:pPr>
+            <w:r>
+              <w:rPr/>
+              <w:t>Por pantalla vamos a imprimir el ancho de banda en bps, Kbps, Mbps y Gbps. El máximo y el mínimo lo sacamos por pantalla como bps.</w:t>
+            </w:r>
+          </w:p>
+          <w:p>
+            <w:pPr>
+              <w:pStyle w:val="Normal"/>
+              <w:spacing w:lineRule="auto" w:line="240" w:before="0" w:after="0"/>
+              <w:rPr/>
+            </w:pPr>
+            <w:r>
+              <w:rPr/>
+            </w:r>
+          </w:p>
+          <w:p>
+            <w:pPr>
+              <w:pStyle w:val="Normal"/>
+              <w:spacing w:lineRule="auto" w:line="240" w:before="0" w:after="0"/>
+              <w:rPr/>
+            </w:pPr>
+            <w:r>
+              <w:rPr/>
+              <w:t>Por último, hemos sacado el porcentaje de perdidas que hemos obtenido de la siguiente manera:</w:t>
+            </w:r>
+          </w:p>
+          <w:p>
+            <w:pPr>
+              <w:pStyle w:val="Normal"/>
+              <w:spacing w:lineRule="auto" w:line="240" w:before="0" w:after="0"/>
+              <w:rPr/>
+            </w:pPr>
+            <w:r>
+              <w:rPr/>
+              <w:drawing>
+                <wp:anchor behindDoc="0" distT="0" distB="0" distL="0" distR="0" simplePos="0" locked="0" layoutInCell="1" allowOverlap="1" relativeHeight="6">
+                  <wp:simplePos x="0" y="0"/>
+                  <wp:positionH relativeFrom="column">
+                    <wp:posOffset>39370</wp:posOffset>
+                  </wp:positionH>
+                  <wp:positionV relativeFrom="paragraph">
+                    <wp:posOffset>88900</wp:posOffset>
+                  </wp:positionV>
+                  <wp:extent cx="5136515" cy="676910"/>
+                  <wp:effectExtent l="0" t="0" r="0" b="0"/>
+                  <wp:wrapSquare wrapText="largest"/>
+                  <wp:docPr id="6" name="Imagen6" descr=""/>
+                  <wp:cNvGraphicFramePr>
+                    <a:graphicFrameLocks xmlns:a="http://schemas.openxmlformats.org/drawingml/2006/main" noChangeAspect="1"/>
+                  </wp:cNvGraphicFramePr>
+                  <a:graphic xmlns:a="http://schemas.openxmlformats.org/drawingml/2006/main">
+                    <a:graphicData uri="http://schemas.openxmlformats.org/drawingml/2006/picture">
+                      <pic:pic xmlns:pic="http://schemas.openxmlformats.org/drawingml/2006/picture">
+                        <pic:nvPicPr>
+                          <pic:cNvPr id="6" name="Imagen6" descr=""/>
+                          <pic:cNvPicPr>
+                            <a:picLocks noChangeAspect="1" noChangeArrowheads="1"/>
+                          </pic:cNvPicPr>
+                        </pic:nvPicPr>
+                        <pic:blipFill>
+                          <a:blip r:embed="rId7"/>
+                          <a:srcRect l="7948" t="52792" r="31927" b="37293"/>
+                          <a:stretch>
+                            <a:fillRect/>
+                          </a:stretch>
+                        </pic:blipFill>
+                        <pic:spPr bwMode="auto">
+                          <a:xfrm>
+                            <a:off x="0" y="0"/>
+                            <a:ext cx="5136515" cy="676910"/>
+                          </a:xfrm>
+                          <a:prstGeom prst="rect">
+                            <a:avLst/>
+                          </a:prstGeom>
+                        </pic:spPr>
+                      </pic:pic>
+                    </a:graphicData>
+                  </a:graphic>
+                </wp:anchor>
+              </w:drawing>
+            </w:r>
+          </w:p>
+          <w:p>
+            <w:pPr>
+              <w:pStyle w:val="Normal"/>
+              <w:spacing w:lineRule="auto" w:line="240" w:before="0" w:after="0"/>
+              <w:rPr/>
+            </w:pPr>
+            <w:r>
+              <w:rPr/>
+              <w:t>Como en la estructura tenemos el número de paquetes que enviamos, solo tenemos que tener un contador en el bucle para poder contar los paquetes que hemos recibido en el servidor. Como mostramos con anterioridad el cálculo es trivial para obtener esta medida de calidad.</w:t>
             </w:r>
           </w:p>
         </w:tc>
@@ -1500,15 +2376,7 @@
       <w:bookmarkEnd w:id="16"/>
       <w:r>
         <w:rPr/>
-        <w:t xml:space="preserve">Capture el tráfico de las medidas realizadas con el emulador y analice con Wireshark el tráfico recibido y a partir de los tiempos de llegada, marcas de tiempo y longitudes, </w:t>
-      </w:r>
-      <w:r>
-        <w:rPr/>
-        <w:t xml:space="preserve">calcule los valores de ancho de banda, retardo y jitter y </w:t>
-      </w:r>
-      <w:r>
-        <w:rPr/>
-        <w:t>compare estos datos con los resultados obtenidos con su programa.</w:t>
+        <w:t>Capture el tráfico de las medidas realizadas con el emulador y analice con Wireshark el tráfico recibido y a partir de los tiempos de llegada, marcas de tiempo y longitudes, calcule los valores de ancho de banda, retardo y jitter y compare estos datos con los resultados obtenidos con su programa.</w:t>
       </w:r>
     </w:p>
     <w:tbl>
@@ -1787,7 +2655,7 @@
         <w:rPr/>
         <w:t xml:space="preserve">Se desea establecer un servicio de VoIP sobre una red cuyos parámetros de calidad son los del emulador. Explique razonadamente qué códec y tiempos de paquetización deberá utilizar en ambos casos para adaptarse de la mejor manera posible al canal, y cuantas llamadas simultáneas se podrían soportar en ese caso (se supone una red full-duplex). Para valorar dicho códec y tiempo de paquetización puede utilizar </w:t>
       </w:r>
-      <w:hyperlink r:id="rId2">
+      <w:hyperlink r:id="rId8">
         <w:r>
           <w:rPr>
             <w:rStyle w:val="EnlacedeInternet"/>
@@ -2032,12 +2900,12 @@
       <w:r>
         <w:rPr/>
       </w:r>
-      <w:bookmarkStart w:id="19" w:name="_Toc411430703"/>
+      <w:bookmarkStart w:id="19" w:name="_Toc411429203"/>
       <w:bookmarkStart w:id="20" w:name="_Toc410375183"/>
-      <w:bookmarkStart w:id="21" w:name="_Toc411429203"/>
-      <w:bookmarkStart w:id="22" w:name="_Toc411430703"/>
+      <w:bookmarkStart w:id="21" w:name="_Toc411430703"/>
+      <w:bookmarkStart w:id="22" w:name="_Toc411429203"/>
       <w:bookmarkStart w:id="23" w:name="_Toc410375183"/>
-      <w:bookmarkStart w:id="24" w:name="_Toc411429203"/>
+      <w:bookmarkStart w:id="24" w:name="_Toc411430703"/>
       <w:bookmarkEnd w:id="22"/>
       <w:bookmarkEnd w:id="23"/>
       <w:bookmarkEnd w:id="24"/>
@@ -2247,6 +3115,226 @@
         <w:t>Escriba aquí las conclusiones que ha extraído de la realización de la práctica.</w:t>
       </w:r>
     </w:p>
+    <w:p>
+      <w:pPr>
+        <w:pStyle w:val="Normal"/>
+        <w:widowControl/>
+        <w:bidi w:val="0"/>
+        <w:spacing w:lineRule="auto" w:line="276" w:before="0" w:after="200"/>
+        <w:jc w:val="both"/>
+        <w:rPr>
+          <w:highlight w:val="yellow"/>
+        </w:rPr>
+      </w:pPr>
+      <w:r>
+        <w:rPr/>
+      </w:r>
+    </w:p>
+    <w:p>
+      <w:pPr>
+        <w:pStyle w:val="Normal"/>
+        <w:widowControl/>
+        <w:bidi w:val="0"/>
+        <w:spacing w:lineRule="auto" w:line="276" w:before="0" w:after="200"/>
+        <w:jc w:val="both"/>
+        <w:rPr/>
+      </w:pPr>
+      <w:r>
+        <w:rPr>
+          <w:highlight w:val="yellow"/>
+        </w:rPr>
+        <w:t>DNI: 53745614L</w:t>
+      </w:r>
+    </w:p>
+    <w:p>
+      <w:pPr>
+        <w:pStyle w:val="Normal"/>
+        <w:widowControl/>
+        <w:bidi w:val="0"/>
+        <w:spacing w:lineRule="auto" w:line="276" w:before="0" w:after="200"/>
+        <w:jc w:val="both"/>
+        <w:rPr/>
+      </w:pPr>
+      <w:r>
+        <w:rPr>
+          <w:highlight w:val="yellow"/>
+        </w:rPr>
+        <w:t>Ancho de banda máximo: 300 Kbps</w:t>
+      </w:r>
+    </w:p>
+    <w:p>
+      <w:pPr>
+        <w:pStyle w:val="Normal"/>
+        <w:widowControl/>
+        <w:bidi w:val="0"/>
+        <w:spacing w:lineRule="auto" w:line="276" w:before="0" w:after="200"/>
+        <w:jc w:val="both"/>
+        <w:rPr/>
+      </w:pPr>
+      <w:r>
+        <w:rPr>
+          <w:highlight w:val="yellow"/>
+        </w:rPr>
+        <w:t xml:space="preserve">Media de </w:t>
+      </w:r>
+      <w:r>
+        <w:rPr>
+          <w:highlight w:val="yellow"/>
+        </w:rPr>
+        <w:t>retardos</w:t>
+      </w:r>
+      <w:r>
+        <w:rPr>
+          <w:highlight w:val="yellow"/>
+        </w:rPr>
+        <w:t xml:space="preserve">:  </w:t>
+      </w:r>
+      <w:r>
+        <w:rPr>
+          <w:highlight w:val="yellow"/>
+        </w:rPr>
+        <w:t>60 ms</w:t>
+      </w:r>
+    </w:p>
+    <w:p>
+      <w:pPr>
+        <w:pStyle w:val="Normal"/>
+        <w:widowControl/>
+        <w:bidi w:val="0"/>
+        <w:spacing w:lineRule="auto" w:line="276" w:before="0" w:after="200"/>
+        <w:jc w:val="both"/>
+        <w:rPr/>
+      </w:pPr>
+      <w:r>
+        <w:rPr>
+          <w:highlight w:val="yellow"/>
+        </w:rPr>
+        <w:t xml:space="preserve">Jitter: </w:t>
+      </w:r>
+      <w:r>
+        <w:rPr>
+          <w:highlight w:val="yellow"/>
+        </w:rPr>
+        <w:t>5 ms</w:t>
+      </w:r>
+    </w:p>
+    <w:p>
+      <w:pPr>
+        <w:pStyle w:val="Normal"/>
+        <w:widowControl/>
+        <w:bidi w:val="0"/>
+        <w:spacing w:lineRule="auto" w:line="276" w:before="0" w:after="200"/>
+        <w:jc w:val="both"/>
+        <w:rPr/>
+      </w:pPr>
+      <w:r>
+        <w:rPr>
+          <w:highlight w:val="yellow"/>
+        </w:rPr>
+        <w:t xml:space="preserve">Porcentaje de perdidas: </w:t>
+      </w:r>
+      <w:r>
+        <w:rPr>
+          <w:highlight w:val="yellow"/>
+        </w:rPr>
+        <w:t>5 %</w:t>
+      </w:r>
+    </w:p>
+    <w:p>
+      <w:pPr>
+        <w:pStyle w:val="Normal"/>
+        <w:widowControl/>
+        <w:bidi w:val="0"/>
+        <w:spacing w:lineRule="auto" w:line="276" w:before="0" w:after="200"/>
+        <w:jc w:val="both"/>
+        <w:rPr>
+          <w:highlight w:val="yellow"/>
+        </w:rPr>
+      </w:pPr>
+      <w:r>
+        <w:rPr/>
+      </w:r>
+    </w:p>
+    <w:p>
+      <w:pPr>
+        <w:pStyle w:val="Normal"/>
+        <w:widowControl/>
+        <w:bidi w:val="0"/>
+        <w:spacing w:lineRule="auto" w:line="276" w:before="0" w:after="200"/>
+        <w:jc w:val="both"/>
+        <w:rPr/>
+      </w:pPr>
+      <w:r>
+        <w:rPr>
+          <w:highlight w:val="yellow"/>
+        </w:rPr>
+        <w:t>DNI: 53504265D</w:t>
+      </w:r>
+    </w:p>
+    <w:p>
+      <w:pPr>
+        <w:pStyle w:val="Normal"/>
+        <w:widowControl/>
+        <w:bidi w:val="0"/>
+        <w:spacing w:lineRule="auto" w:line="276" w:before="0" w:after="200"/>
+        <w:jc w:val="both"/>
+        <w:rPr/>
+      </w:pPr>
+      <w:r>
+        <w:rPr>
+          <w:highlight w:val="yellow"/>
+        </w:rPr>
+        <w:t>Ancho de banda máximo: 200 Kbps</w:t>
+      </w:r>
+    </w:p>
+    <w:p>
+      <w:pPr>
+        <w:pStyle w:val="Normal"/>
+        <w:widowControl/>
+        <w:bidi w:val="0"/>
+        <w:spacing w:lineRule="auto" w:line="276" w:before="0" w:after="200"/>
+        <w:jc w:val="both"/>
+        <w:rPr/>
+      </w:pPr>
+      <w:r>
+        <w:rPr>
+          <w:highlight w:val="yellow"/>
+        </w:rPr>
+        <w:t>Media de retardo: 57 ms</w:t>
+      </w:r>
+    </w:p>
+    <w:p>
+      <w:pPr>
+        <w:pStyle w:val="Normal"/>
+        <w:widowControl/>
+        <w:bidi w:val="0"/>
+        <w:spacing w:lineRule="auto" w:line="276" w:before="0" w:after="200"/>
+        <w:jc w:val="both"/>
+        <w:rPr/>
+      </w:pPr>
+      <w:r>
+        <w:rPr>
+          <w:highlight w:val="yellow"/>
+        </w:rPr>
+        <w:t>Jitter: 17 ms</w:t>
+      </w:r>
+    </w:p>
+    <w:p>
+      <w:pPr>
+        <w:pStyle w:val="Normal"/>
+        <w:widowControl/>
+        <w:bidi w:val="0"/>
+        <w:spacing w:lineRule="auto" w:line="276" w:before="0" w:after="200"/>
+        <w:jc w:val="both"/>
+        <w:rPr/>
+      </w:pPr>
+      <w:r>
+        <w:rPr>
+          <w:highlight w:val="yellow"/>
+        </w:rPr>
+        <w:t>Porcentaje de perdidas: 2%</w:t>
+      </w:r>
+    </w:p>
     <w:sectPr>
       <w:type w:val="nextPage"/>
       <w:pgSz w:w="11906" w:h="16838"/>
@@ -2254,7 +3342,7 @@
       <w:pgNumType w:fmt="decimal"/>
       <w:formProt w:val="false"/>
       <w:textDirection w:val="lrTb"/>
-      <w:docGrid w:type="default" w:linePitch="360" w:charSpace="4294965042"/>
+      <w:docGrid w:type="default" w:linePitch="360" w:charSpace="0"/>
     </w:sectPr>
   </w:body>
 </w:document>
@@ -3344,6 +4432,13 @@
   </w:style>
   <w:style w:type="character" w:styleId="ListLabel13">
     <w:name w:val="ListLabel 13"/>
+    <w:qFormat/>
+    <w:rPr>
+      <w:vanish/>
+    </w:rPr>
+  </w:style>
+  <w:style w:type="character" w:styleId="ListLabel14">
+    <w:name w:val="ListLabel 14"/>
     <w:qFormat/>
     <w:rPr>
       <w:vanish/>

</xml_diff>

<commit_message>
Memoria a la mitad.
</commit_message>
<xml_diff>
--- a/P2/Doc/plantilla-practica2-2020.docx
+++ b/P2/Doc/plantilla-practica2-2020.docx
@@ -33,11 +33,7 @@
       </w:pPr>
       <w:r>
         <w:rPr/>
-        <w:t xml:space="preserve">Turno y pareja: </w:t>
-      </w:r>
-      <w:r>
-        <w:rPr/>
-        <w:t>2461_06</w:t>
+        <w:t>Turno y pareja: 2461_06</w:t>
       </w:r>
     </w:p>
     <w:p>
@@ -58,9 +54,6 @@
       <w:r>
         <w:rPr/>
         <w:tab/>
-      </w:r>
-      <w:r>
-        <w:rPr/>
         <w:t>Pablo Díez del Pozo</w:t>
       </w:r>
     </w:p>
@@ -72,9 +65,6 @@
       <w:r>
         <w:rPr/>
         <w:tab/>
-      </w:r>
-      <w:r>
-        <w:rPr/>
         <w:t>Alejandro Alcalá Álvarez</w:t>
       </w:r>
     </w:p>
@@ -85,11 +75,7 @@
       </w:pPr>
       <w:r>
         <w:rPr/>
-        <w:t xml:space="preserve">Fecha de entrega: </w:t>
-      </w:r>
-      <w:r>
-        <w:rPr/>
-        <w:t>18/03/2020</w:t>
+        <w:t>Fecha de entrega: 18/03/2020</w:t>
       </w:r>
     </w:p>
     <w:sdt>
@@ -292,9 +278,9 @@
         <w:rPr/>
       </w:pPr>
       <w:bookmarkStart w:id="4" w:name="__RefHeading___Toc287_732697610"/>
-      <w:bookmarkStart w:id="5" w:name="_Toc411429201"/>
+      <w:bookmarkStart w:id="5" w:name="_Toc4114291991"/>
       <w:bookmarkStart w:id="6" w:name="_Toc411430701"/>
-      <w:bookmarkStart w:id="7" w:name="_Toc4114291991"/>
+      <w:bookmarkStart w:id="7" w:name="_Toc411429201"/>
       <w:bookmarkEnd w:id="4"/>
       <w:bookmarkEnd w:id="5"/>
       <w:bookmarkEnd w:id="6"/>
@@ -317,14 +303,14 @@
       <w:r>
         <w:rPr/>
       </w:r>
-      <w:bookmarkStart w:id="8" w:name="_Toc411430702"/>
-      <w:bookmarkStart w:id="9" w:name="_Toc411429202"/>
-      <w:bookmarkStart w:id="10" w:name="_Toc410375182"/>
-      <w:bookmarkStart w:id="11" w:name="_Ref348344865"/>
-      <w:bookmarkStart w:id="12" w:name="_Toc411430702"/>
-      <w:bookmarkStart w:id="13" w:name="_Toc411429202"/>
-      <w:bookmarkStart w:id="14" w:name="_Toc410375182"/>
-      <w:bookmarkStart w:id="15" w:name="_Ref348344865"/>
+      <w:bookmarkStart w:id="8" w:name="_Ref348344865"/>
+      <w:bookmarkStart w:id="9" w:name="_Toc410375182"/>
+      <w:bookmarkStart w:id="10" w:name="_Toc411429202"/>
+      <w:bookmarkStart w:id="11" w:name="_Toc411430702"/>
+      <w:bookmarkStart w:id="12" w:name="_Ref348344865"/>
+      <w:bookmarkStart w:id="13" w:name="_Toc410375182"/>
+      <w:bookmarkStart w:id="14" w:name="_Toc411429202"/>
+      <w:bookmarkStart w:id="15" w:name="_Toc411430702"/>
       <w:bookmarkEnd w:id="12"/>
       <w:bookmarkEnd w:id="13"/>
       <w:bookmarkEnd w:id="14"/>
@@ -393,7 +379,7 @@
           <w:bottom w:w="0" w:type="dxa"/>
           <w:right w:w="108" w:type="dxa"/>
         </w:tblCellMar>
-        <w:tblLook w:noVBand="1" w:val="04a0" w:noHBand="0" w:lastColumn="0" w:firstColumn="1" w:lastRow="0" w:firstRow="1"/>
+        <w:tblLook w:val="04a0" w:noVBand="1" w:noHBand="0" w:lastColumn="0" w:firstColumn="1" w:lastRow="0" w:firstRow="1"/>
       </w:tblPr>
       <w:tblGrid>
         <w:gridCol w:w="8494"/>
@@ -515,7 +501,7 @@
                         </pic:nvPicPr>
                         <pic:blipFill>
                           <a:blip r:embed="rId2"/>
-                          <a:srcRect l="5813" t="77377" r="10024" b="4617"/>
+                          <a:srcRect l="5813" t="77388" r="10024" b="4617"/>
                           <a:stretch>
                             <a:fillRect/>
                           </a:stretch>
@@ -690,7 +676,7 @@
           <w:bottom w:w="0" w:type="dxa"/>
           <w:right w:w="108" w:type="dxa"/>
         </w:tblCellMar>
-        <w:tblLook w:noVBand="1" w:val="04a0" w:noHBand="0" w:lastColumn="0" w:firstColumn="1" w:lastRow="0" w:firstRow="1"/>
+        <w:tblLook w:val="04a0" w:noVBand="1" w:noHBand="0" w:lastColumn="0" w:firstColumn="1" w:lastRow="0" w:firstRow="1"/>
       </w:tblPr>
       <w:tblGrid>
         <w:gridCol w:w="8494"/>
@@ -737,26 +723,18 @@
             </w:pPr>
             <w:r>
               <w:rPr/>
-              <w:t xml:space="preserve">- </w:t>
-            </w:r>
-            <w:r>
-              <w:rPr/>
-              <w:t>El primer elemento es el paquete que hemos recibido.</w:t>
-            </w:r>
-          </w:p>
-          <w:p>
-            <w:pPr>
-              <w:pStyle w:val="Normal"/>
-              <w:spacing w:lineRule="auto" w:line="240" w:before="0" w:after="0"/>
-              <w:rPr/>
-            </w:pPr>
-            <w:r>
-              <w:rPr/>
-              <w:t xml:space="preserve">- </w:t>
-            </w:r>
-            <w:r>
-              <w:rPr/>
-              <w:t>El segundo elemento es la marca de tiempo en la que ha llegado el servidor.</w:t>
+              <w:t>- El primer elemento es el paquete que hemos recibido.</w:t>
+            </w:r>
+          </w:p>
+          <w:p>
+            <w:pPr>
+              <w:pStyle w:val="Normal"/>
+              <w:spacing w:lineRule="auto" w:line="240" w:before="0" w:after="0"/>
+              <w:rPr/>
+            </w:pPr>
+            <w:r>
+              <w:rPr/>
+              <w:t>- El segundo elemento es la marca de tiempo en la que ha llegado el servidor.</w:t>
             </w:r>
           </w:p>
           <w:p>
@@ -805,7 +783,7 @@
                         </pic:nvPicPr>
                         <pic:blipFill>
                           <a:blip r:embed="rId3"/>
-                          <a:srcRect l="10703" t="42147" r="12921" b="50116"/>
+                          <a:srcRect l="10703" t="42154" r="12921" b="50123"/>
                           <a:stretch>
                             <a:fillRect/>
                           </a:stretch>
@@ -892,7 +870,7 @@
                         </pic:nvPicPr>
                         <pic:blipFill>
                           <a:blip r:embed="rId4"/>
-                          <a:srcRect l="7990" t="61466" r="38261" b="7090"/>
+                          <a:srcRect l="7990" t="61473" r="38264" b="7090"/>
                           <a:stretch>
                             <a:fillRect/>
                           </a:stretch>
@@ -1235,7 +1213,7 @@
             <w:r>
               <w:rPr/>
               <w:drawing>
-                <wp:anchor behindDoc="0" distT="0" distB="0" distL="0" distR="0" simplePos="0" locked="0" layoutInCell="1" allowOverlap="1" relativeHeight="8">
+                <wp:anchor behindDoc="0" distT="0" distB="0" distL="0" distR="0" simplePos="0" locked="0" layoutInCell="1" allowOverlap="1" relativeHeight="7">
                   <wp:simplePos x="0" y="0"/>
                   <wp:positionH relativeFrom="column">
                     <wp:posOffset>39370</wp:posOffset>
@@ -1261,7 +1239,7 @@
                         </pic:nvPicPr>
                         <pic:blipFill>
                           <a:blip r:embed="rId5"/>
-                          <a:srcRect l="8707" t="38146" r="21974" b="44188"/>
+                          <a:srcRect l="8707" t="38150" r="21980" b="44192"/>
                           <a:stretch>
                             <a:fillRect/>
                           </a:stretch>
@@ -1386,7 +1364,7 @@
             <w:r>
               <w:rPr/>
               <w:drawing>
-                <wp:anchor behindDoc="0" distT="0" distB="0" distL="0" distR="0" simplePos="0" locked="0" layoutInCell="1" allowOverlap="1" relativeHeight="7">
+                <wp:anchor behindDoc="0" distT="0" distB="0" distL="0" distR="0" simplePos="0" locked="0" layoutInCell="1" allowOverlap="1" relativeHeight="6">
                   <wp:simplePos x="0" y="0"/>
                   <wp:positionH relativeFrom="column">
                     <wp:posOffset>10795</wp:posOffset>
@@ -1412,7 +1390,7 @@
                         </pic:nvPicPr>
                         <pic:blipFill>
                           <a:blip r:embed="rId6"/>
-                          <a:srcRect l="9253" t="71158" r="26128" b="8703"/>
+                          <a:srcRect l="9253" t="71173" r="26128" b="8703"/>
                           <a:stretch>
                             <a:fillRect/>
                           </a:stretch>
@@ -1474,7 +1452,7 @@
             <w:r>
               <w:rPr/>
               <w:drawing>
-                <wp:anchor behindDoc="0" distT="0" distB="0" distL="0" distR="0" simplePos="0" locked="0" layoutInCell="1" allowOverlap="1" relativeHeight="6">
+                <wp:anchor behindDoc="0" distT="0" distB="0" distL="0" distR="0" simplePos="0" locked="0" layoutInCell="1" allowOverlap="1" relativeHeight="5">
                   <wp:simplePos x="0" y="0"/>
                   <wp:positionH relativeFrom="column">
                     <wp:posOffset>39370</wp:posOffset>
@@ -1500,7 +1478,7 @@
                         </pic:nvPicPr>
                         <pic:blipFill>
                           <a:blip r:embed="rId7"/>
-                          <a:srcRect l="7948" t="52792" r="31927" b="37293"/>
+                          <a:srcRect l="7948" t="52799" r="31930" b="37297"/>
                           <a:stretch>
                             <a:fillRect/>
                           </a:stretch>
@@ -1575,7 +1553,7 @@
           <w:bottom w:w="0" w:type="dxa"/>
           <w:right w:w="108" w:type="dxa"/>
         </w:tblCellMar>
-        <w:tblLook w:noVBand="1" w:val="04a0" w:noHBand="0" w:lastColumn="0" w:firstColumn="1" w:lastRow="0" w:firstRow="1"/>
+        <w:tblLook w:val="04a0" w:noVBand="1" w:noHBand="0" w:lastColumn="0" w:firstColumn="1" w:lastRow="0" w:firstRow="1"/>
       </w:tblPr>
       <w:tblGrid>
         <w:gridCol w:w="8494"/>
@@ -1601,6 +1579,403 @@
               <w:t>Escriba aquí la configuración realizada para enviar y recibir los trenes de paquetes en ambos esquemas de trabajo (interfaz local y equipos en LAN).</w:t>
             </w:r>
           </w:p>
+          <w:p>
+            <w:pPr>
+              <w:pStyle w:val="Normal"/>
+              <w:spacing w:lineRule="auto" w:line="240" w:before="0" w:after="0"/>
+              <w:rPr/>
+            </w:pPr>
+            <w:r>
+              <w:rPr>
+                <w:highlight w:val="yellow"/>
+              </w:rPr>
+              <w:t>Primero, hemos obtenido a lo que puede llegar a transmitir la tarjeta de red con el comando ethtool &lt;interfaz-red&gt;. A continuación, mostraremos la salida de este comando en la terminal:</w:t>
+            </w:r>
+          </w:p>
+          <w:p>
+            <w:pPr>
+              <w:pStyle w:val="Normal"/>
+              <w:spacing w:lineRule="auto" w:line="240" w:before="0" w:after="0"/>
+              <w:rPr>
+                <w:highlight w:val="yellow"/>
+              </w:rPr>
+            </w:pPr>
+            <w:r>
+              <w:rPr/>
+            </w:r>
+          </w:p>
+          <w:p>
+            <w:pPr>
+              <w:pStyle w:val="Normal"/>
+              <w:spacing w:lineRule="auto" w:line="240" w:before="0" w:after="0"/>
+              <w:rPr>
+                <w:highlight w:val="yellow"/>
+              </w:rPr>
+            </w:pPr>
+            <w:r>
+              <w:rPr/>
+              <w:drawing>
+                <wp:anchor behindDoc="0" distT="0" distB="0" distL="0" distR="0" simplePos="0" locked="0" layoutInCell="1" allowOverlap="1" relativeHeight="9">
+                  <wp:simplePos x="0" y="0"/>
+                  <wp:positionH relativeFrom="column">
+                    <wp:posOffset>86995</wp:posOffset>
+                  </wp:positionH>
+                  <wp:positionV relativeFrom="paragraph">
+                    <wp:posOffset>114935</wp:posOffset>
+                  </wp:positionV>
+                  <wp:extent cx="5048885" cy="2801620"/>
+                  <wp:effectExtent l="0" t="0" r="0" b="0"/>
+                  <wp:wrapSquare wrapText="largest"/>
+                  <wp:docPr id="7" name="Imagen7" descr=""/>
+                  <wp:cNvGraphicFramePr>
+                    <a:graphicFrameLocks xmlns:a="http://schemas.openxmlformats.org/drawingml/2006/main" noChangeAspect="1"/>
+                  </wp:cNvGraphicFramePr>
+                  <a:graphic xmlns:a="http://schemas.openxmlformats.org/drawingml/2006/main">
+                    <a:graphicData uri="http://schemas.openxmlformats.org/drawingml/2006/picture">
+                      <pic:pic xmlns:pic="http://schemas.openxmlformats.org/drawingml/2006/picture">
+                        <pic:nvPicPr>
+                          <pic:cNvPr id="7" name="Imagen7" descr=""/>
+                          <pic:cNvPicPr>
+                            <a:picLocks noChangeAspect="1" noChangeArrowheads="1"/>
+                          </pic:cNvPicPr>
+                        </pic:nvPicPr>
+                        <pic:blipFill>
+                          <a:blip r:embed="rId8"/>
+                          <a:srcRect l="4364" t="50027" r="28124" b="3137"/>
+                          <a:stretch>
+                            <a:fillRect/>
+                          </a:stretch>
+                        </pic:blipFill>
+                        <pic:spPr bwMode="auto">
+                          <a:xfrm>
+                            <a:off x="0" y="0"/>
+                            <a:ext cx="5048885" cy="2801620"/>
+                          </a:xfrm>
+                          <a:prstGeom prst="rect">
+                            <a:avLst/>
+                          </a:prstGeom>
+                        </pic:spPr>
+                      </pic:pic>
+                    </a:graphicData>
+                  </a:graphic>
+                </wp:anchor>
+              </w:drawing>
+            </w:r>
+          </w:p>
+          <w:p>
+            <w:pPr>
+              <w:pStyle w:val="Normal"/>
+              <w:spacing w:lineRule="auto" w:line="240" w:before="0" w:after="0"/>
+              <w:rPr/>
+            </w:pPr>
+            <w:r>
+              <w:rPr>
+                <w:highlight w:val="yellow"/>
+              </w:rPr>
+              <w:t>Aquí podemos observar que la velocidad que transmite la tarjeta de red es de 1000 Mbps.</w:t>
+            </w:r>
+          </w:p>
+          <w:p>
+            <w:pPr>
+              <w:pStyle w:val="Normal"/>
+              <w:spacing w:lineRule="auto" w:line="240" w:before="0" w:after="0"/>
+              <w:rPr/>
+            </w:pPr>
+            <w:r>
+              <w:rPr>
+                <w:highlight w:val="yellow"/>
+              </w:rPr>
+              <w:t>La configuración en localhost es la siguiente:</w:t>
+            </w:r>
+          </w:p>
+          <w:p>
+            <w:pPr>
+              <w:pStyle w:val="Normal"/>
+              <w:spacing w:lineRule="auto" w:line="240" w:before="0" w:after="0"/>
+              <w:rPr/>
+            </w:pPr>
+            <w:r>
+              <w:rPr>
+                <w:highlight w:val="yellow"/>
+              </w:rPr>
+              <w:t>- Debemos abrir dos terminales.</w:t>
+            </w:r>
+          </w:p>
+          <w:p>
+            <w:pPr>
+              <w:pStyle w:val="Normal"/>
+              <w:spacing w:lineRule="auto" w:line="240" w:before="0" w:after="0"/>
+              <w:rPr/>
+            </w:pPr>
+            <w:r>
+              <w:rPr>
+                <w:highlight w:val="yellow"/>
+              </w:rPr>
+              <w:t xml:space="preserve">- En una de ellas debemos escribir el siguiente comando: </w:t>
+            </w:r>
+            <w:r>
+              <w:rPr>
+                <w:i/>
+                <w:iCs/>
+                <w:highlight w:val="yellow"/>
+              </w:rPr>
+              <w:t>python3 clienteTren.py 127.0.0.1 5004 100 1200</w:t>
+            </w:r>
+            <w:r>
+              <w:rPr>
+                <w:highlight w:val="yellow"/>
+              </w:rPr>
+              <w:t>, donde el primer parámetro es la IP a la que queremos enviar, el segundo es el puerto destino, el tercero es el número de paquetes que queremos enviar y el último es el tamaño de cada paquete.</w:t>
+            </w:r>
+          </w:p>
+          <w:p>
+            <w:pPr>
+              <w:pStyle w:val="Normal"/>
+              <w:spacing w:lineRule="auto" w:line="240" w:before="0" w:after="0"/>
+              <w:rPr/>
+            </w:pPr>
+            <w:r>
+              <w:rPr>
+                <w:highlight w:val="yellow"/>
+              </w:rPr>
+              <w:t xml:space="preserve">- En la otra terminal debemos escribir el siguiente comando: </w:t>
+            </w:r>
+            <w:r>
+              <w:rPr>
+                <w:i/>
+                <w:iCs/>
+                <w:highlight w:val="yellow"/>
+              </w:rPr>
+              <w:t>python3 servidorTren.py 127.0.0.1 5004</w:t>
+            </w:r>
+            <w:r>
+              <w:rPr>
+                <w:highlight w:val="yellow"/>
+              </w:rPr>
+              <w:t>, donde el primer argumento es la IP del servidor y el segundo argumento es el puerto donde escucha.</w:t>
+            </w:r>
+          </w:p>
+          <w:p>
+            <w:pPr>
+              <w:pStyle w:val="Normal"/>
+              <w:spacing w:lineRule="auto" w:line="240" w:before="0" w:after="0"/>
+              <w:rPr/>
+            </w:pPr>
+            <w:bookmarkStart w:id="16" w:name="__DdeLink__290_4134763582"/>
+            <w:r>
+              <w:rPr>
+                <w:highlight w:val="yellow"/>
+              </w:rPr>
+              <w:t xml:space="preserve">Para ejecutar debemos primero que dar al </w:t>
+            </w:r>
+            <w:r>
+              <w:rPr>
+                <w:i/>
+                <w:iCs/>
+                <w:highlight w:val="yellow"/>
+              </w:rPr>
+              <w:t xml:space="preserve">Enter </w:t>
+            </w:r>
+            <w:r>
+              <w:rPr>
+                <w:i w:val="false"/>
+                <w:iCs w:val="false"/>
+                <w:highlight w:val="yellow"/>
+              </w:rPr>
+              <w:t xml:space="preserve">en la terminal que esta el segundo comando e inmediatamente debemos dar al </w:t>
+            </w:r>
+            <w:r>
+              <w:rPr>
+                <w:i/>
+                <w:iCs/>
+                <w:highlight w:val="yellow"/>
+              </w:rPr>
+              <w:t>Enter</w:t>
+            </w:r>
+            <w:r>
+              <w:rPr>
+                <w:i w:val="false"/>
+                <w:iCs w:val="false"/>
+                <w:highlight w:val="yellow"/>
+              </w:rPr>
+              <w:t xml:space="preserve"> en la otro terminal.</w:t>
+            </w:r>
+            <w:bookmarkEnd w:id="16"/>
+          </w:p>
+          <w:p>
+            <w:pPr>
+              <w:pStyle w:val="Normal"/>
+              <w:spacing w:lineRule="auto" w:line="240" w:before="0" w:after="0"/>
+              <w:rPr/>
+            </w:pPr>
+            <w:r>
+              <w:rPr>
+                <w:i w:val="false"/>
+                <w:iCs w:val="false"/>
+                <w:highlight w:val="yellow"/>
+              </w:rPr>
+              <w:t>La configuración en LAN es la siguiente:</w:t>
+            </w:r>
+          </w:p>
+          <w:p>
+            <w:pPr>
+              <w:pStyle w:val="Normal"/>
+              <w:spacing w:lineRule="auto" w:line="240" w:before="0" w:after="0"/>
+              <w:rPr/>
+            </w:pPr>
+            <w:r>
+              <w:rPr>
+                <w:i w:val="false"/>
+                <w:iCs w:val="false"/>
+                <w:highlight w:val="yellow"/>
+              </w:rPr>
+              <w:t>- Debemos que tener dos ordenadores encendidos que estén conectados a la misma subred. Un ordenador hará de cliente y otro hará de servidor.</w:t>
+            </w:r>
+          </w:p>
+          <w:p>
+            <w:pPr>
+              <w:pStyle w:val="Normal"/>
+              <w:spacing w:lineRule="auto" w:line="240" w:before="0" w:after="0"/>
+              <w:rPr/>
+            </w:pPr>
+            <w:r>
+              <w:rPr>
+                <w:i w:val="false"/>
+                <w:iCs w:val="false"/>
+                <w:highlight w:val="yellow"/>
+              </w:rPr>
+              <w:t xml:space="preserve">- En el ordenador cliente debemos abrir una terminal y escribir el siguiente comando: </w:t>
+            </w:r>
+            <w:r>
+              <w:rPr>
+                <w:i/>
+                <w:iCs/>
+                <w:highlight w:val="yellow"/>
+              </w:rPr>
+              <w:t>python3 clienteTren.py 127.0.0.1 5004 100 1200</w:t>
+            </w:r>
+            <w:r>
+              <w:rPr>
+                <w:i w:val="false"/>
+                <w:iCs w:val="false"/>
+                <w:highlight w:val="yellow"/>
+              </w:rPr>
+              <w:t>, donde el primer parámetro es la IP a la que queremos enviar, el segundo es el puerto destino, el tercero es el número de paquetes que queremos enviar y el último es el tamaño de cada paquete.</w:t>
+            </w:r>
+          </w:p>
+          <w:p>
+            <w:pPr>
+              <w:pStyle w:val="Normal"/>
+              <w:spacing w:lineRule="auto" w:line="240" w:before="0" w:after="0"/>
+              <w:rPr/>
+            </w:pPr>
+            <w:r>
+              <w:rPr>
+                <w:i w:val="false"/>
+                <w:iCs w:val="false"/>
+                <w:highlight w:val="yellow"/>
+              </w:rPr>
+              <w:t xml:space="preserve">- </w:t>
+            </w:r>
+            <w:r>
+              <w:rPr>
+                <w:i w:val="false"/>
+                <w:iCs w:val="false"/>
+                <w:highlight w:val="yellow"/>
+              </w:rPr>
+              <w:t xml:space="preserve">En el ordenador servidor debemos abrir una terminal y escribir el siguiente comando: </w:t>
+            </w:r>
+            <w:r>
+              <w:rPr>
+                <w:i/>
+                <w:iCs/>
+                <w:highlight w:val="yellow"/>
+              </w:rPr>
+              <w:t>python3 servidorTren.py 127.0.0.1 5004</w:t>
+            </w:r>
+            <w:r>
+              <w:rPr>
+                <w:i w:val="false"/>
+                <w:iCs w:val="false"/>
+                <w:highlight w:val="yellow"/>
+              </w:rPr>
+              <w:t>, donde el primer argumento es la IP del servidor y el segundo argumento es el puerto donde escucha.</w:t>
+            </w:r>
+          </w:p>
+          <w:p>
+            <w:pPr>
+              <w:pStyle w:val="Normal"/>
+              <w:spacing w:lineRule="auto" w:line="240" w:before="0" w:after="0"/>
+              <w:rPr/>
+            </w:pPr>
+            <w:r>
+              <w:rPr>
+                <w:i w:val="false"/>
+                <w:iCs w:val="false"/>
+                <w:highlight w:val="yellow"/>
+              </w:rPr>
+              <w:t xml:space="preserve">Para ejecutar debemos primero que dar al </w:t>
+            </w:r>
+            <w:r>
+              <w:rPr>
+                <w:i/>
+                <w:iCs/>
+                <w:highlight w:val="yellow"/>
+              </w:rPr>
+              <w:t xml:space="preserve">Enter </w:t>
+            </w:r>
+            <w:r>
+              <w:rPr>
+                <w:i w:val="false"/>
+                <w:iCs w:val="false"/>
+                <w:highlight w:val="yellow"/>
+              </w:rPr>
+              <w:t xml:space="preserve">en el ordenador servidor que esta el segundo comando e inmediatamente debemos dar al </w:t>
+            </w:r>
+            <w:r>
+              <w:rPr>
+                <w:i/>
+                <w:iCs/>
+                <w:highlight w:val="yellow"/>
+              </w:rPr>
+              <w:t>Enter</w:t>
+            </w:r>
+            <w:r>
+              <w:rPr>
+                <w:i w:val="false"/>
+                <w:iCs w:val="false"/>
+                <w:highlight w:val="yellow"/>
+              </w:rPr>
+              <w:t xml:space="preserve"> en el ordenador cliente.</w:t>
+            </w:r>
+          </w:p>
+          <w:p>
+            <w:pPr>
+              <w:pStyle w:val="Normal"/>
+              <w:spacing w:lineRule="auto" w:line="240" w:before="0" w:after="0"/>
+              <w:rPr>
+                <w:i w:val="false"/>
+                <w:i w:val="false"/>
+                <w:iCs w:val="false"/>
+                <w:highlight w:val="yellow"/>
+              </w:rPr>
+            </w:pPr>
+            <w:r>
+              <w:rPr/>
+            </w:r>
+          </w:p>
+        </w:tc>
+      </w:tr>
+      <w:tr>
+        <w:trPr/>
+        <w:tc>
+          <w:tcPr>
+            <w:tcW w:w="8494" w:type="dxa"/>
+            <w:tcBorders>
+              <w:top w:val="nil"/>
+            </w:tcBorders>
+            <w:shd w:fill="auto" w:val="clear"/>
+          </w:tcPr>
           <w:p>
             <w:pPr>
               <w:pStyle w:val="Normal"/>
@@ -1640,7 +2015,7 @@
           <w:bottom w:w="0" w:type="dxa"/>
           <w:right w:w="108" w:type="dxa"/>
         </w:tblCellMar>
-        <w:tblLook w:noVBand="1" w:val="04a0" w:noHBand="0" w:lastColumn="0" w:firstColumn="1" w:lastRow="0" w:firstRow="1"/>
+        <w:tblLook w:val="04a0" w:noVBand="1" w:noHBand="0" w:lastColumn="0" w:firstColumn="1" w:lastRow="0" w:firstRow="1"/>
       </w:tblPr>
       <w:tblGrid>
         <w:gridCol w:w="8494"/>
@@ -1664,6 +2039,90 @@
                 <w:highlight w:val="yellow"/>
               </w:rPr>
               <w:t>Escriba aquí la respuesta.</w:t>
+            </w:r>
+          </w:p>
+          <w:p>
+            <w:pPr>
+              <w:pStyle w:val="Normal"/>
+              <w:spacing w:lineRule="auto" w:line="240" w:before="0" w:after="0"/>
+              <w:rPr/>
+            </w:pPr>
+            <w:r>
+              <w:rPr>
+                <w:highlight w:val="yellow"/>
+              </w:rPr>
+              <w:t>Dependiendo si enviamos los paquetes por local o por LAN, debido a que si enviamos los paquetes por local los paquetes no salen a la red y por lo tanto no tendrán la cabecera Ethernet. Si los paquetes se envían por LAN tendremos que añadir la cabecera Ethernet a la longitud del paquete. En el código hemos tenido en cuenta esa diferencia y hemos realizado la siguiente comprobación:</w:t>
+            </w:r>
+          </w:p>
+          <w:p>
+            <w:pPr>
+              <w:pStyle w:val="Normal"/>
+              <w:spacing w:lineRule="auto" w:line="240" w:before="0" w:after="0"/>
+              <w:rPr>
+                <w:highlight w:val="yellow"/>
+              </w:rPr>
+            </w:pPr>
+            <w:r>
+              <w:rPr/>
+              <w:drawing>
+                <wp:anchor behindDoc="0" distT="0" distB="0" distL="0" distR="0" simplePos="0" locked="0" layoutInCell="1" allowOverlap="1" relativeHeight="10">
+                  <wp:simplePos x="0" y="0"/>
+                  <wp:positionH relativeFrom="column">
+                    <wp:posOffset>10795</wp:posOffset>
+                  </wp:positionH>
+                  <wp:positionV relativeFrom="paragraph">
+                    <wp:posOffset>87630</wp:posOffset>
+                  </wp:positionV>
+                  <wp:extent cx="5145405" cy="671830"/>
+                  <wp:effectExtent l="0" t="0" r="0" b="0"/>
+                  <wp:wrapSquare wrapText="largest"/>
+                  <wp:docPr id="8" name="Imagen8" descr=""/>
+                  <wp:cNvGraphicFramePr>
+                    <a:graphicFrameLocks xmlns:a="http://schemas.openxmlformats.org/drawingml/2006/main" noChangeAspect="1"/>
+                  </wp:cNvGraphicFramePr>
+                  <a:graphic xmlns:a="http://schemas.openxmlformats.org/drawingml/2006/main">
+                    <a:graphicData uri="http://schemas.openxmlformats.org/drawingml/2006/picture">
+                      <pic:pic xmlns:pic="http://schemas.openxmlformats.org/drawingml/2006/picture">
+                        <pic:nvPicPr>
+                          <pic:cNvPr id="8" name="Imagen8" descr=""/>
+                          <pic:cNvPicPr>
+                            <a:picLocks noChangeAspect="1" noChangeArrowheads="1"/>
+                          </pic:cNvPicPr>
+                        </pic:nvPicPr>
+                        <pic:blipFill>
+                          <a:blip r:embed="rId9"/>
+                          <a:srcRect l="9073" t="51961" r="36811" b="39194"/>
+                          <a:stretch>
+                            <a:fillRect/>
+                          </a:stretch>
+                        </pic:blipFill>
+                        <pic:spPr bwMode="auto">
+                          <a:xfrm>
+                            <a:off x="0" y="0"/>
+                            <a:ext cx="5145405" cy="671830"/>
+                          </a:xfrm>
+                          <a:prstGeom prst="rect">
+                            <a:avLst/>
+                          </a:prstGeom>
+                        </pic:spPr>
+                      </pic:pic>
+                    </a:graphicData>
+                  </a:graphic>
+                </wp:anchor>
+              </w:drawing>
+            </w:r>
+          </w:p>
+          <w:p>
+            <w:pPr>
+              <w:pStyle w:val="Normal"/>
+              <w:spacing w:lineRule="auto" w:line="240" w:before="0" w:after="0"/>
+              <w:rPr/>
+            </w:pPr>
+            <w:r>
+              <w:rPr>
+                <w:highlight w:val="yellow"/>
+              </w:rPr>
+              <w:t>Así calculamos el ancho de banda con el tamaño del paquete completo y no solo con el nivel de aplicación. Dependiendo donde ejecutemos el código añadimos la cabecera Ethernet o no.</w:t>
             </w:r>
           </w:p>
           <w:p>
@@ -1705,7 +2164,7 @@
           <w:bottom w:w="0" w:type="dxa"/>
           <w:right w:w="108" w:type="dxa"/>
         </w:tblCellMar>
-        <w:tblLook w:noVBand="1" w:val="04a0" w:noHBand="0" w:lastColumn="0" w:firstColumn="1" w:lastRow="0" w:firstRow="1"/>
+        <w:tblLook w:val="04a0" w:noVBand="1" w:noHBand="0" w:lastColumn="0" w:firstColumn="1" w:lastRow="0" w:firstRow="1"/>
       </w:tblPr>
       <w:tblGrid>
         <w:gridCol w:w="8494"/>
@@ -1739,6 +2198,7 @@
             </w:pPr>
             <w:r>
               <w:rPr/>
+              <w:t>Depende si enviamos por local o por LAN. Si se envía por local no hay una trama mínima, pero si enviamos por LAN la trama mínima es de 46 bytes sin contar la capa de Ethernet en ninguno de los dos casos.</w:t>
             </w:r>
           </w:p>
         </w:tc>
@@ -1770,7 +2230,7 @@
           <w:bottom w:w="0" w:type="dxa"/>
           <w:right w:w="108" w:type="dxa"/>
         </w:tblCellMar>
-        <w:tblLook w:noVBand="1" w:val="04a0" w:noHBand="0" w:lastColumn="0" w:firstColumn="1" w:lastRow="0" w:firstRow="1"/>
+        <w:tblLook w:val="04a0" w:noVBand="1" w:noHBand="0" w:lastColumn="0" w:firstColumn="1" w:lastRow="0" w:firstRow="1"/>
       </w:tblPr>
       <w:tblGrid>
         <w:gridCol w:w="8494"/>
@@ -1794,6 +2254,19 @@
                 <w:highlight w:val="yellow"/>
               </w:rPr>
               <w:t>Escriba aquí la respuesta. En caso de ser necesario para llegar a una explicación convincente, modifique el código de clienteTren y compruebe qué ocurre con tamaños de trama mayores.</w:t>
+            </w:r>
+          </w:p>
+          <w:p>
+            <w:pPr>
+              <w:pStyle w:val="Normal"/>
+              <w:spacing w:lineRule="auto" w:line="240" w:before="0" w:after="0"/>
+              <w:rPr/>
+            </w:pPr>
+            <w:r>
+              <w:rPr>
+                <w:highlight w:val="yellow"/>
+              </w:rPr>
+              <w:t>Tiene sentido enviar un máximo de 1500 bytes, debido a que si enviamos más bytes el paquete se fragmentará y no vamos a obtener el resultado deseado.</w:t>
             </w:r>
           </w:p>
           <w:p>
@@ -1835,7 +2308,7 @@
           <w:bottom w:w="0" w:type="dxa"/>
           <w:right w:w="108" w:type="dxa"/>
         </w:tblCellMar>
-        <w:tblLook w:noVBand="1" w:val="04a0" w:noHBand="0" w:lastColumn="0" w:firstColumn="1" w:lastRow="0" w:firstRow="1"/>
+        <w:tblLook w:val="04a0" w:noVBand="1" w:noHBand="0" w:lastColumn="0" w:firstColumn="1" w:lastRow="0" w:firstRow="1"/>
       </w:tblPr>
       <w:tblGrid>
         <w:gridCol w:w="8494"/>
@@ -1874,6 +2347,19 @@
                 <w:highlight w:val="yellow"/>
               </w:rPr>
               <w:t>Dependiendo del parámetro a medir, puede ocurrir que se necesario utilizar longitudes distintas llegado el caso.</w:t>
+            </w:r>
+          </w:p>
+          <w:p>
+            <w:pPr>
+              <w:pStyle w:val="Normal"/>
+              <w:spacing w:lineRule="auto" w:line="240" w:before="0" w:after="0"/>
+              <w:rPr/>
+            </w:pPr>
+            <w:r>
+              <w:rPr>
+                <w:highlight w:val="yellow"/>
+              </w:rPr>
+              <w:t>Los mejores resultado se consiguen con trenes de entre 100 y 1000 paquetes y el tamaño de los paquetes entre 1200 y 1400 bytes, debido a que obtenemos resultados muy acordes a las velocidades que pueden transmitir las tarjetas de red de los ordenadores de los laboratorios.</w:t>
             </w:r>
           </w:p>
           <w:p>
@@ -1995,7 +2481,7 @@
           <w:bottom w:w="0" w:type="dxa"/>
           <w:right w:w="108" w:type="dxa"/>
         </w:tblCellMar>
-        <w:tblLook w:noVBand="1" w:val="04a0" w:noHBand="0" w:lastColumn="0" w:firstColumn="1" w:lastRow="0" w:firstRow="1"/>
+        <w:tblLook w:val="04a0" w:noVBand="1" w:noHBand="0" w:lastColumn="0" w:firstColumn="1" w:lastRow="0" w:firstRow="1"/>
       </w:tblPr>
       <w:tblGrid>
         <w:gridCol w:w="8494"/>
@@ -2028,7 +2514,150 @@
               <w:rPr/>
             </w:pPr>
             <w:r>
-              <w:rPr/>
+              <w:rPr>
+                <w:highlight w:val="yellow"/>
+              </w:rPr>
+              <w:t>El método utilizado para transmitir a una tasa determinado es hacer esperar un tiempo determinado entre paquete y paquete. El tiempo entre paquetes se calcula con la siguiente fórmula:</w:t>
+            </w:r>
+          </w:p>
+          <w:p>
+            <w:pPr>
+              <w:pStyle w:val="Normal"/>
+              <w:spacing w:lineRule="auto" w:line="240" w:before="0" w:after="0"/>
+              <w:jc w:val="center"/>
+              <w:rPr/>
+            </w:pPr>
+            <w:r>
+              <w:rPr>
+                <w:highlight w:val="yellow"/>
+              </w:rPr>
+            </w:r>
+            <m:oMath xmlns:m="http://schemas.openxmlformats.org/officeDocument/2006/math">
+              <m:sSub>
+                <m:e>
+                  <m:r>
+                    <w:rPr>
+                      <w:rFonts w:ascii="Cambria Math" w:hAnsi="Cambria Math"/>
+                    </w:rPr>
+                    <m:t xml:space="preserve">Δ</m:t>
+                  </m:r>
+                </m:e>
+                <m:sub>
+                  <m:r>
+                    <w:rPr>
+                      <w:rFonts w:ascii="Cambria Math" w:hAnsi="Cambria Math"/>
+                    </w:rPr>
+                    <m:t xml:space="preserve">r</m:t>
+                  </m:r>
+                </m:sub>
+              </m:sSub>
+              <m:r>
+                <w:rPr>
+                  <w:rFonts w:ascii="Cambria Math" w:hAnsi="Cambria Math"/>
+                </w:rPr>
+                <m:t xml:space="preserve">=</m:t>
+              </m:r>
+              <m:f>
+                <m:num>
+                  <m:sSub>
+                    <m:e>
+                      <m:r>
+                        <w:rPr>
+                          <w:rFonts w:ascii="Cambria Math" w:hAnsi="Cambria Math"/>
+                        </w:rPr>
+                        <m:t xml:space="preserve">Tamaño</m:t>
+                      </m:r>
+                    </m:e>
+                    <m:sub>
+                      <m:r>
+                        <w:rPr>
+                          <w:rFonts w:ascii="Cambria Math" w:hAnsi="Cambria Math"/>
+                        </w:rPr>
+                        <m:t xml:space="preserve">paquete</m:t>
+                      </m:r>
+                    </m:sub>
+                  </m:sSub>
+                </m:num>
+                <m:den>
+                  <m:r>
+                    <w:rPr>
+                      <w:rFonts w:ascii="Cambria Math" w:hAnsi="Cambria Math"/>
+                    </w:rPr>
+                    <m:t xml:space="preserve">Tasa</m:t>
+                  </m:r>
+                </m:den>
+              </m:f>
+            </m:oMath>
+          </w:p>
+          <w:p>
+            <w:pPr>
+              <w:pStyle w:val="Normal"/>
+              <w:spacing w:lineRule="auto" w:line="240" w:before="0" w:after="0"/>
+              <w:jc w:val="both"/>
+              <w:rPr/>
+            </w:pPr>
+            <w:r>
+              <w:rPr>
+                <w:highlight w:val="yellow"/>
+              </w:rPr>
+              <w:t>Por lo tanto, en el código hemos cambiado lo siguiente:</w:t>
+            </w:r>
+          </w:p>
+          <w:p>
+            <w:pPr>
+              <w:pStyle w:val="Normal"/>
+              <w:spacing w:lineRule="auto" w:line="240" w:before="0" w:after="0"/>
+              <w:jc w:val="both"/>
+              <w:rPr/>
+            </w:pPr>
+            <w:r>
+              <w:rPr/>
+              <w:drawing>
+                <wp:anchor behindDoc="0" distT="0" distB="0" distL="0" distR="0" simplePos="0" locked="0" layoutInCell="1" allowOverlap="1" relativeHeight="12">
+                  <wp:simplePos x="0" y="0"/>
+                  <wp:positionH relativeFrom="column">
+                    <wp:posOffset>1270</wp:posOffset>
+                  </wp:positionH>
+                  <wp:positionV relativeFrom="paragraph">
+                    <wp:posOffset>49530</wp:posOffset>
+                  </wp:positionV>
+                  <wp:extent cx="5274945" cy="1457960"/>
+                  <wp:effectExtent l="0" t="0" r="0" b="0"/>
+                  <wp:wrapSquare wrapText="largest"/>
+                  <wp:docPr id="9" name="Imagen9" descr=""/>
+                  <wp:cNvGraphicFramePr>
+                    <a:graphicFrameLocks xmlns:a="http://schemas.openxmlformats.org/drawingml/2006/main" noChangeAspect="1"/>
+                  </wp:cNvGraphicFramePr>
+                  <a:graphic xmlns:a="http://schemas.openxmlformats.org/drawingml/2006/main">
+                    <a:graphicData uri="http://schemas.openxmlformats.org/drawingml/2006/picture">
+                      <pic:pic xmlns:pic="http://schemas.openxmlformats.org/drawingml/2006/picture">
+                        <pic:nvPicPr>
+                          <pic:cNvPr id="9" name="Imagen9" descr=""/>
+                          <pic:cNvPicPr>
+                            <a:picLocks noChangeAspect="1" noChangeArrowheads="1"/>
+                          </pic:cNvPicPr>
+                        </pic:nvPicPr>
+                        <pic:blipFill>
+                          <a:blip r:embed="rId10"/>
+                          <a:srcRect l="6717" t="67689" r="12738" b="4480"/>
+                          <a:stretch>
+                            <a:fillRect/>
+                          </a:stretch>
+                        </pic:blipFill>
+                        <pic:spPr bwMode="auto">
+                          <a:xfrm>
+                            <a:off x="0" y="0"/>
+                            <a:ext cx="5274945" cy="1457960"/>
+                          </a:xfrm>
+                          <a:prstGeom prst="rect">
+                            <a:avLst/>
+                          </a:prstGeom>
+                        </pic:spPr>
+                      </pic:pic>
+                    </a:graphicData>
+                  </a:graphic>
+                </wp:anchor>
+              </w:drawing>
             </w:r>
           </w:p>
         </w:tc>
@@ -2114,7 +2743,7 @@
           <w:bottom w:w="0" w:type="dxa"/>
           <w:right w:w="108" w:type="dxa"/>
         </w:tblCellMar>
-        <w:tblLook w:noVBand="1" w:val="04a0" w:noHBand="0" w:lastColumn="0" w:firstColumn="1" w:lastRow="0" w:firstRow="1"/>
+        <w:tblLook w:val="04a0" w:noVBand="1" w:noHBand="0" w:lastColumn="0" w:firstColumn="1" w:lastRow="0" w:firstRow="1"/>
       </w:tblPr>
       <w:tblGrid>
         <w:gridCol w:w="8134"/>
@@ -2372,8 +3001,8 @@
         </w:numPr>
         <w:rPr/>
       </w:pPr>
-      <w:bookmarkStart w:id="16" w:name="_Ref348013058"/>
-      <w:bookmarkEnd w:id="16"/>
+      <w:bookmarkStart w:id="17" w:name="_Ref348013058"/>
+      <w:bookmarkEnd w:id="17"/>
       <w:r>
         <w:rPr/>
         <w:t>Capture el tráfico de las medidas realizadas con el emulador y analice con Wireshark el tráfico recibido y a partir de los tiempos de llegada, marcas de tiempo y longitudes, calcule los valores de ancho de banda, retardo y jitter y compare estos datos con los resultados obtenidos con su programa.</w:t>
@@ -2391,7 +3020,7 @@
           <w:bottom w:w="0" w:type="dxa"/>
           <w:right w:w="108" w:type="dxa"/>
         </w:tblCellMar>
-        <w:tblLook w:noVBand="1" w:val="04a0" w:noHBand="0" w:lastColumn="0" w:firstColumn="1" w:lastRow="0" w:firstRow="1"/>
+        <w:tblLook w:val="04a0" w:noVBand="1" w:noHBand="0" w:lastColumn="0" w:firstColumn="1" w:lastRow="0" w:firstRow="1"/>
       </w:tblPr>
       <w:tblGrid>
         <w:gridCol w:w="8134"/>
@@ -2648,14 +3277,14 @@
         </w:numPr>
         <w:rPr/>
       </w:pPr>
-      <w:bookmarkStart w:id="17" w:name="_Ref348345351"/>
-      <w:bookmarkStart w:id="18" w:name="_Ref3480130581"/>
-      <w:bookmarkEnd w:id="18"/>
+      <w:bookmarkStart w:id="18" w:name="_Ref348345351"/>
+      <w:bookmarkStart w:id="19" w:name="_Ref3480130581"/>
+      <w:bookmarkEnd w:id="19"/>
       <w:r>
         <w:rPr/>
         <w:t xml:space="preserve">Se desea establecer un servicio de VoIP sobre una red cuyos parámetros de calidad son los del emulador. Explique razonadamente qué códec y tiempos de paquetización deberá utilizar en ambos casos para adaptarse de la mejor manera posible al canal, y cuantas llamadas simultáneas se podrían soportar en ese caso (se supone una red full-duplex). Para valorar dicho códec y tiempo de paquetización puede utilizar </w:t>
       </w:r>
-      <w:hyperlink r:id="rId8">
+      <w:hyperlink r:id="rId11">
         <w:r>
           <w:rPr>
             <w:rStyle w:val="EnlacedeInternet"/>
@@ -2674,7 +3303,7 @@
         </w:rPr>
         <w:t>jitter</w:t>
       </w:r>
-      <w:bookmarkEnd w:id="17"/>
+      <w:bookmarkEnd w:id="18"/>
       <w:r>
         <w:rPr/>
         <w:t>.</w:t>
@@ -2692,7 +3321,7 @@
           <w:bottom w:w="0" w:type="dxa"/>
           <w:right w:w="108" w:type="dxa"/>
         </w:tblCellMar>
-        <w:tblLook w:noVBand="1" w:val="04a0" w:noHBand="0" w:lastColumn="0" w:firstColumn="1" w:lastRow="0" w:firstRow="1"/>
+        <w:tblLook w:val="04a0" w:noVBand="1" w:noHBand="0" w:lastColumn="0" w:firstColumn="1" w:lastRow="0" w:firstRow="1"/>
       </w:tblPr>
       <w:tblGrid>
         <w:gridCol w:w="8134"/>
@@ -2900,15 +3529,15 @@
       <w:r>
         <w:rPr/>
       </w:r>
-      <w:bookmarkStart w:id="19" w:name="_Toc411429203"/>
-      <w:bookmarkStart w:id="20" w:name="_Toc410375183"/>
-      <w:bookmarkStart w:id="21" w:name="_Toc411430703"/>
+      <w:bookmarkStart w:id="20" w:name="_Toc411430703"/>
+      <w:bookmarkStart w:id="21" w:name="_Toc410375183"/>
       <w:bookmarkStart w:id="22" w:name="_Toc411429203"/>
-      <w:bookmarkStart w:id="23" w:name="_Toc410375183"/>
-      <w:bookmarkStart w:id="24" w:name="_Toc411430703"/>
-      <w:bookmarkEnd w:id="22"/>
+      <w:bookmarkStart w:id="23" w:name="_Toc411430703"/>
+      <w:bookmarkStart w:id="24" w:name="_Toc410375183"/>
+      <w:bookmarkStart w:id="25" w:name="_Toc411429203"/>
       <w:bookmarkEnd w:id="23"/>
       <w:bookmarkEnd w:id="24"/>
+      <w:bookmarkEnd w:id="25"/>
     </w:p>
     <w:p>
       <w:pPr>
@@ -2960,7 +3589,7 @@
           <w:bottom w:w="0" w:type="dxa"/>
           <w:right w:w="108" w:type="dxa"/>
         </w:tblCellMar>
-        <w:tblLook w:noVBand="1" w:val="04a0" w:noHBand="0" w:lastColumn="0" w:firstColumn="1" w:lastRow="0" w:firstRow="1"/>
+        <w:tblLook w:val="04a0" w:noVBand="1" w:noHBand="0" w:lastColumn="0" w:firstColumn="1" w:lastRow="0" w:firstRow="1"/>
       </w:tblPr>
       <w:tblGrid>
         <w:gridCol w:w="8134"/>
@@ -3090,10 +3719,10 @@
         </w:numPr>
         <w:rPr/>
       </w:pPr>
-      <w:bookmarkStart w:id="25" w:name="__RefHeading___Toc289_732697610"/>
-      <w:bookmarkStart w:id="26" w:name="_Toc411430704"/>
-      <w:bookmarkEnd w:id="25"/>
+      <w:bookmarkStart w:id="26" w:name="__RefHeading___Toc289_732697610"/>
+      <w:bookmarkStart w:id="27" w:name="_Toc411430704"/>
       <w:bookmarkEnd w:id="26"/>
+      <w:bookmarkEnd w:id="27"/>
       <w:r>
         <w:rPr/>
         <w:t>Conclusiones</w:t>
@@ -3127,7 +3756,9 @@
         </w:rPr>
       </w:pPr>
       <w:r>
-        <w:rPr/>
+        <w:rPr>
+          <w:highlight w:val="yellow"/>
+        </w:rPr>
       </w:r>
     </w:p>
     <w:p>
@@ -3175,25 +3806,7 @@
         <w:rPr>
           <w:highlight w:val="yellow"/>
         </w:rPr>
-        <w:t xml:space="preserve">Media de </w:t>
-      </w:r>
-      <w:r>
-        <w:rPr>
-          <w:highlight w:val="yellow"/>
-        </w:rPr>
-        <w:t>retardos</w:t>
-      </w:r>
-      <w:r>
-        <w:rPr>
-          <w:highlight w:val="yellow"/>
-        </w:rPr>
-        <w:t xml:space="preserve">:  </w:t>
-      </w:r>
-      <w:r>
-        <w:rPr>
-          <w:highlight w:val="yellow"/>
-        </w:rPr>
-        <w:t>60 ms</w:t>
+        <w:t>Media de retardos:  60 ms</w:t>
       </w:r>
     </w:p>
     <w:p>
@@ -3209,13 +3822,7 @@
         <w:rPr>
           <w:highlight w:val="yellow"/>
         </w:rPr>
-        <w:t xml:space="preserve">Jitter: </w:t>
-      </w:r>
-      <w:r>
-        <w:rPr>
-          <w:highlight w:val="yellow"/>
-        </w:rPr>
-        <w:t>5 ms</w:t>
+        <w:t>Jitter: 5 ms</w:t>
       </w:r>
     </w:p>
     <w:p>
@@ -3231,13 +3838,7 @@
         <w:rPr>
           <w:highlight w:val="yellow"/>
         </w:rPr>
-        <w:t xml:space="preserve">Porcentaje de perdidas: </w:t>
-      </w:r>
-      <w:r>
-        <w:rPr>
-          <w:highlight w:val="yellow"/>
-        </w:rPr>
-        <w:t>5 %</w:t>
+        <w:t>Porcentaje de perdidas: 5 %</w:t>
       </w:r>
     </w:p>
     <w:p>
@@ -3252,7 +3853,9 @@
         </w:rPr>
       </w:pPr>
       <w:r>
-        <w:rPr/>
+        <w:rPr>
+          <w:highlight w:val="yellow"/>
+        </w:rPr>
       </w:r>
     </w:p>
     <w:p>
@@ -4439,6 +5042,13 @@
   </w:style>
   <w:style w:type="character" w:styleId="ListLabel14">
     <w:name w:val="ListLabel 14"/>
+    <w:qFormat/>
+    <w:rPr>
+      <w:vanish/>
+    </w:rPr>
+  </w:style>
+  <w:style w:type="character" w:styleId="ListLabel15">
+    <w:name w:val="ListLabel 15"/>
     <w:qFormat/>
     <w:rPr>
       <w:vanish/>

</xml_diff>